<commit_message>
Update The Nielson siegel model.docx
</commit_message>
<xml_diff>
--- a/The Nielson siegel model.docx
+++ b/The Nielson siegel model.docx
@@ -656,6 +656,7 @@
     <w:p>
       <w:pPr>
         <w:pStyle w:val="Heading1"/>
+        <w:jc w:val="both"/>
         <w:rPr>
           <w:lang w:val="en-US"/>
         </w:rPr>
@@ -670,13 +671,15 @@
     </w:p>
     <w:p>
       <w:pPr>
-        <w:rPr>
-          <w:lang w:val="en-US"/>
-        </w:rPr>
-      </w:pPr>
-    </w:p>
-    <w:p>
-      <w:pPr>
+        <w:jc w:val="both"/>
+        <w:rPr>
+          <w:lang w:val="en-US"/>
+        </w:rPr>
+      </w:pPr>
+    </w:p>
+    <w:p>
+      <w:pPr>
+        <w:jc w:val="both"/>
         <w:rPr>
           <w:rFonts w:ascii="Times New Roman" w:hAnsi="Times New Roman" w:cs="Times New Roman"/>
           <w:sz w:val="24"/>
@@ -696,6 +699,7 @@
     </w:p>
     <w:p>
       <w:pPr>
+        <w:jc w:val="both"/>
         <w:rPr>
           <w:rFonts w:ascii="Times New Roman" w:hAnsi="Times New Roman" w:cs="Times New Roman"/>
           <w:sz w:val="24"/>
@@ -715,6 +719,7 @@
     </w:p>
     <w:p>
       <w:pPr>
+        <w:jc w:val="both"/>
         <w:rPr>
           <w:rFonts w:ascii="Times New Roman" w:hAnsi="Times New Roman" w:cs="Times New Roman"/>
           <w:sz w:val="24"/>
@@ -734,6 +739,7 @@
     </w:p>
     <w:p>
       <w:pPr>
+        <w:jc w:val="both"/>
         <w:rPr>
           <w:rFonts w:ascii="Times New Roman" w:eastAsiaTheme="minorEastAsia" w:hAnsi="Times New Roman" w:cs="Times New Roman"/>
           <w:sz w:val="24"/>
@@ -1256,6 +1262,7 @@
     </w:p>
     <w:p>
       <w:pPr>
+        <w:jc w:val="both"/>
         <w:rPr>
           <w:rFonts w:ascii="Times New Roman" w:eastAsiaTheme="minorEastAsia" w:hAnsi="Times New Roman" w:cs="Times New Roman"/>
           <w:sz w:val="24"/>
@@ -1379,6 +1386,7 @@
     </w:p>
     <w:p>
       <w:pPr>
+        <w:jc w:val="both"/>
         <w:rPr>
           <w:rFonts w:ascii="Times New Roman" w:eastAsiaTheme="minorEastAsia" w:hAnsi="Times New Roman" w:cs="Times New Roman"/>
           <w:sz w:val="24"/>
@@ -1417,6 +1425,7 @@
     </w:p>
     <w:p>
       <w:pPr>
+        <w:jc w:val="both"/>
         <w:rPr>
           <w:rFonts w:ascii="Times New Roman" w:eastAsiaTheme="minorEastAsia" w:hAnsi="Times New Roman" w:cs="Times New Roman"/>
           <w:sz w:val="24"/>
@@ -1431,31 +1440,12 @@
           <w:szCs w:val="24"/>
           <w:lang w:val="en-US"/>
         </w:rPr>
-        <w:t xml:space="preserve">This model is widely used by economists because it has several characteristics that tend to make it a versatile and efficient model. </w:t>
-      </w:r>
-      <w:proofErr w:type="gramStart"/>
-      <w:r>
-        <w:rPr>
-          <w:rFonts w:ascii="Times New Roman" w:eastAsiaTheme="minorEastAsia" w:hAnsi="Times New Roman" w:cs="Times New Roman"/>
-          <w:sz w:val="24"/>
-          <w:szCs w:val="24"/>
-          <w:lang w:val="en-US"/>
-        </w:rPr>
-        <w:t>First of all</w:t>
-      </w:r>
-      <w:proofErr w:type="gramEnd"/>
-      <w:r>
-        <w:rPr>
-          <w:rFonts w:ascii="Times New Roman" w:eastAsiaTheme="minorEastAsia" w:hAnsi="Times New Roman" w:cs="Times New Roman"/>
-          <w:sz w:val="24"/>
-          <w:szCs w:val="24"/>
-          <w:lang w:val="en-US"/>
-        </w:rPr>
-        <w:t>, it respects the restrictions imposed by the economic and financial theory, moreover its approximation avoids in-sample overfitting, such as that it leads to an increase in forecasting capacity.</w:t>
-      </w:r>
-    </w:p>
-    <w:p>
-      <w:pPr>
+        <w:t>This model is widely used by economists because it has several characteristics that tend to make it a versatile and efficient model. First of all, it respects the restrictions imposed by the economic and financial theory, moreover its approximation avoids in-sample overfitting, such as that it leads to an increase in forecasting capacity.</w:t>
+      </w:r>
+    </w:p>
+    <w:p>
+      <w:pPr>
+        <w:jc w:val="both"/>
         <w:rPr>
           <w:rFonts w:ascii="Times New Roman" w:hAnsi="Times New Roman" w:cs="Times New Roman"/>
           <w:sz w:val="24"/>
@@ -1475,45 +1465,27 @@
     </w:p>
     <w:p>
       <w:pPr>
-        <w:rPr>
-          <w:rFonts w:ascii="Times New Roman" w:hAnsi="Times New Roman" w:cs="Times New Roman"/>
-          <w:sz w:val="24"/>
-          <w:szCs w:val="24"/>
-          <w:lang w:val="en-US"/>
-        </w:rPr>
-      </w:pPr>
-      <w:r>
-        <w:rPr>
-          <w:rFonts w:ascii="Times New Roman" w:hAnsi="Times New Roman" w:cs="Times New Roman"/>
-          <w:sz w:val="24"/>
-          <w:szCs w:val="24"/>
-          <w:lang w:val="en-US"/>
-        </w:rPr>
-        <w:t xml:space="preserve">For these reasons the model is extensively used by central banks and monetary policy makers, while fixed-income portfolio managers use it </w:t>
-      </w:r>
-      <w:proofErr w:type="gramStart"/>
-      <w:r>
-        <w:rPr>
-          <w:rFonts w:ascii="Times New Roman" w:hAnsi="Times New Roman" w:cs="Times New Roman"/>
-          <w:sz w:val="24"/>
-          <w:szCs w:val="24"/>
-          <w:lang w:val="en-US"/>
-        </w:rPr>
-        <w:t>in order to</w:t>
-      </w:r>
-      <w:proofErr w:type="gramEnd"/>
-      <w:r>
-        <w:rPr>
-          <w:rFonts w:ascii="Times New Roman" w:hAnsi="Times New Roman" w:cs="Times New Roman"/>
-          <w:sz w:val="24"/>
-          <w:szCs w:val="24"/>
-          <w:lang w:val="en-US"/>
-        </w:rPr>
-        <w:t xml:space="preserve"> immunize their portfolios.</w:t>
-      </w:r>
-    </w:p>
-    <w:p>
-      <w:pPr>
+        <w:jc w:val="both"/>
+        <w:rPr>
+          <w:rFonts w:ascii="Times New Roman" w:hAnsi="Times New Roman" w:cs="Times New Roman"/>
+          <w:sz w:val="24"/>
+          <w:szCs w:val="24"/>
+          <w:lang w:val="en-US"/>
+        </w:rPr>
+      </w:pPr>
+      <w:r>
+        <w:rPr>
+          <w:rFonts w:ascii="Times New Roman" w:hAnsi="Times New Roman" w:cs="Times New Roman"/>
+          <w:sz w:val="24"/>
+          <w:szCs w:val="24"/>
+          <w:lang w:val="en-US"/>
+        </w:rPr>
+        <w:t>For these reasons the model is extensively used by central banks and monetary policy makers, while fixed-income portfolio managers use it in order to immunize their portfolios.</w:t>
+      </w:r>
+    </w:p>
+    <w:p>
+      <w:pPr>
+        <w:jc w:val="both"/>
         <w:rPr>
           <w:rFonts w:ascii="Times New Roman" w:hAnsi="Times New Roman" w:cs="Times New Roman"/>
           <w:sz w:val="24"/>
@@ -1533,6 +1505,7 @@
     </w:p>
     <w:p>
       <w:pPr>
+        <w:jc w:val="both"/>
         <w:rPr>
           <w:rFonts w:ascii="Times New Roman" w:hAnsi="Times New Roman" w:cs="Times New Roman"/>
           <w:sz w:val="24"/>
@@ -1552,6 +1525,7 @@
     </w:p>
     <w:p>
       <w:pPr>
+        <w:jc w:val="both"/>
         <w:rPr>
           <w:rFonts w:ascii="Times New Roman" w:hAnsi="Times New Roman" w:cs="Times New Roman"/>
           <w:sz w:val="24"/>
@@ -1564,6 +1538,7 @@
       <w:pPr>
         <w:pStyle w:val="Heading2"/>
         <w:ind w:left="708" w:hanging="708"/>
+        <w:jc w:val="both"/>
         <w:rPr>
           <w:lang w:val="en-US"/>
         </w:rPr>
@@ -1578,6 +1553,7 @@
     </w:p>
     <w:p>
       <w:pPr>
+        <w:jc w:val="both"/>
         <w:rPr>
           <w:rFonts w:ascii="Times New Roman" w:hAnsi="Times New Roman" w:cs="Times New Roman"/>
           <w:sz w:val="24"/>
@@ -1597,6 +1573,7 @@
     </w:p>
     <w:p>
       <w:pPr>
+        <w:jc w:val="both"/>
         <w:rPr>
           <w:rFonts w:ascii="Times New Roman" w:hAnsi="Times New Roman" w:cs="Times New Roman"/>
           <w:sz w:val="24"/>
@@ -1616,45 +1593,27 @@
     </w:p>
     <w:p>
       <w:pPr>
-        <w:rPr>
-          <w:rFonts w:ascii="Times New Roman" w:hAnsi="Times New Roman" w:cs="Times New Roman"/>
-          <w:sz w:val="24"/>
-          <w:szCs w:val="24"/>
-          <w:lang w:val="en-US"/>
-        </w:rPr>
-      </w:pPr>
-      <w:r>
-        <w:rPr>
-          <w:rFonts w:ascii="Times New Roman" w:hAnsi="Times New Roman" w:cs="Times New Roman"/>
-          <w:sz w:val="24"/>
-          <w:szCs w:val="24"/>
-          <w:lang w:val="en-US"/>
-        </w:rPr>
-        <w:t xml:space="preserve">Since the parameter that causes non – linearity in the model is λ, or the so-called ‘shape parameter’, many estimation approaches are based on the condition that λ is fixed, </w:t>
-      </w:r>
-      <w:proofErr w:type="gramStart"/>
-      <w:r>
-        <w:rPr>
-          <w:rFonts w:ascii="Times New Roman" w:hAnsi="Times New Roman" w:cs="Times New Roman"/>
-          <w:sz w:val="24"/>
-          <w:szCs w:val="24"/>
-          <w:lang w:val="en-US"/>
-        </w:rPr>
-        <w:t>in order to</w:t>
-      </w:r>
-      <w:proofErr w:type="gramEnd"/>
-      <w:r>
-        <w:rPr>
-          <w:rFonts w:ascii="Times New Roman" w:hAnsi="Times New Roman" w:cs="Times New Roman"/>
-          <w:sz w:val="24"/>
-          <w:szCs w:val="24"/>
-          <w:lang w:val="en-US"/>
-        </w:rPr>
-        <w:t xml:space="preserve"> linearize the model and perform the estimation by using Ordinary Least Squares.</w:t>
-      </w:r>
-    </w:p>
-    <w:p>
-      <w:pPr>
+        <w:jc w:val="both"/>
+        <w:rPr>
+          <w:rFonts w:ascii="Times New Roman" w:hAnsi="Times New Roman" w:cs="Times New Roman"/>
+          <w:sz w:val="24"/>
+          <w:szCs w:val="24"/>
+          <w:lang w:val="en-US"/>
+        </w:rPr>
+      </w:pPr>
+      <w:r>
+        <w:rPr>
+          <w:rFonts w:ascii="Times New Roman" w:hAnsi="Times New Roman" w:cs="Times New Roman"/>
+          <w:sz w:val="24"/>
+          <w:szCs w:val="24"/>
+          <w:lang w:val="en-US"/>
+        </w:rPr>
+        <w:t>Since the parameter that causes non – linearity in the model is λ, or the so-called ‘shape parameter’, many estimation approaches are based on the condition that λ is fixed, in order to linearize the model and perform the estimation by using Ordinary Least Squares.</w:t>
+      </w:r>
+    </w:p>
+    <w:p>
+      <w:pPr>
+        <w:jc w:val="both"/>
         <w:rPr>
           <w:rFonts w:ascii="Times New Roman" w:hAnsi="Times New Roman" w:cs="Times New Roman"/>
           <w:sz w:val="24"/>
@@ -1675,6 +1634,7 @@
     </w:p>
     <w:p>
       <w:pPr>
+        <w:jc w:val="both"/>
         <w:rPr>
           <w:rFonts w:ascii="Times New Roman" w:hAnsi="Times New Roman" w:cs="Times New Roman"/>
           <w:sz w:val="24"/>
@@ -1694,6 +1654,7 @@
     </w:p>
     <w:p>
       <w:pPr>
+        <w:jc w:val="both"/>
         <w:rPr>
           <w:rFonts w:ascii="Times New Roman" w:hAnsi="Times New Roman" w:cs="Times New Roman"/>
           <w:sz w:val="24"/>
@@ -1758,37 +1719,27 @@
     </w:p>
     <w:p>
       <w:pPr>
-        <w:rPr>
-          <w:rFonts w:ascii="Times New Roman" w:hAnsi="Times New Roman" w:cs="Times New Roman"/>
-          <w:sz w:val="24"/>
-          <w:szCs w:val="24"/>
-          <w:lang w:val="en-US"/>
-        </w:rPr>
-      </w:pPr>
-      <w:proofErr w:type="gramStart"/>
-      <w:r>
-        <w:rPr>
-          <w:rFonts w:ascii="Times New Roman" w:hAnsi="Times New Roman" w:cs="Times New Roman"/>
-          <w:sz w:val="24"/>
-          <w:szCs w:val="24"/>
-          <w:lang w:val="en-US"/>
-        </w:rPr>
-        <w:t>In order to</w:t>
-      </w:r>
-      <w:proofErr w:type="gramEnd"/>
-      <w:r>
-        <w:rPr>
-          <w:rFonts w:ascii="Times New Roman" w:hAnsi="Times New Roman" w:cs="Times New Roman"/>
-          <w:sz w:val="24"/>
-          <w:szCs w:val="24"/>
-          <w:lang w:val="en-US"/>
-        </w:rPr>
-        <w:t xml:space="preserve"> investigate further these problems, we consider a more general representation of the model:</w:t>
-      </w:r>
-    </w:p>
-    <w:p>
-      <w:pPr>
-        <w:jc w:val="center"/>
+        <w:jc w:val="both"/>
+        <w:rPr>
+          <w:rFonts w:ascii="Times New Roman" w:hAnsi="Times New Roman" w:cs="Times New Roman"/>
+          <w:sz w:val="24"/>
+          <w:szCs w:val="24"/>
+          <w:lang w:val="en-US"/>
+        </w:rPr>
+      </w:pPr>
+      <w:r>
+        <w:rPr>
+          <w:rFonts w:ascii="Times New Roman" w:hAnsi="Times New Roman" w:cs="Times New Roman"/>
+          <w:sz w:val="24"/>
+          <w:szCs w:val="24"/>
+          <w:lang w:val="en-US"/>
+        </w:rPr>
+        <w:t>In order to investigate further these problems, we consider a more general representation of the model:</w:t>
+      </w:r>
+    </w:p>
+    <w:p>
+      <w:pPr>
+        <w:jc w:val="both"/>
         <w:rPr>
           <w:rFonts w:ascii="Times New Roman" w:hAnsi="Times New Roman" w:cs="Times New Roman"/>
           <w:sz w:val="24"/>
@@ -1805,7 +1756,7 @@
           <w:lang w:val="en-US"/>
         </w:rPr>
         <w:drawing>
-          <wp:inline distT="0" distB="0" distL="0" distR="0" wp14:anchorId="24521604" wp14:editId="7C235737">
+          <wp:inline distT="0" distB="0" distL="0" distR="0" wp14:anchorId="1B86E8CC" wp14:editId="219D997D">
             <wp:extent cx="2758679" cy="632515"/>
             <wp:effectExtent l="0" t="0" r="3810" b="0"/>
             <wp:docPr id="1156106319" name="Picture 1" descr="A number of mathematical equations&#10;&#10;Description automatically generated"/>
@@ -1843,45 +1794,27 @@
     </w:p>
     <w:p>
       <w:pPr>
-        <w:rPr>
-          <w:rFonts w:ascii="Times New Roman" w:hAnsi="Times New Roman" w:cs="Times New Roman"/>
-          <w:sz w:val="24"/>
-          <w:szCs w:val="24"/>
-          <w:lang w:val="en-US"/>
-        </w:rPr>
-      </w:pPr>
-      <w:r>
-        <w:rPr>
-          <w:rFonts w:ascii="Times New Roman" w:hAnsi="Times New Roman" w:cs="Times New Roman"/>
-          <w:sz w:val="24"/>
-          <w:szCs w:val="24"/>
-          <w:lang w:val="en-US"/>
-        </w:rPr>
-        <w:t xml:space="preserve">Here we divided the model </w:t>
-      </w:r>
-      <w:proofErr w:type="gramStart"/>
-      <w:r>
-        <w:rPr>
-          <w:rFonts w:ascii="Times New Roman" w:hAnsi="Times New Roman" w:cs="Times New Roman"/>
-          <w:sz w:val="24"/>
-          <w:szCs w:val="24"/>
-          <w:lang w:val="en-US"/>
-        </w:rPr>
-        <w:t>in</w:t>
-      </w:r>
-      <w:proofErr w:type="gramEnd"/>
-      <w:r>
-        <w:rPr>
-          <w:rFonts w:ascii="Times New Roman" w:hAnsi="Times New Roman" w:cs="Times New Roman"/>
-          <w:sz w:val="24"/>
-          <w:szCs w:val="24"/>
-          <w:lang w:val="en-US"/>
-        </w:rPr>
-        <w:t xml:space="preserve"> three main components, r0, r1 and r2 that represent respectively the level, the slope, and the curvature of the spot curve.</w:t>
-      </w:r>
-    </w:p>
-    <w:p>
-      <w:pPr>
+        <w:jc w:val="both"/>
+        <w:rPr>
+          <w:rFonts w:ascii="Times New Roman" w:hAnsi="Times New Roman" w:cs="Times New Roman"/>
+          <w:sz w:val="24"/>
+          <w:szCs w:val="24"/>
+          <w:lang w:val="en-US"/>
+        </w:rPr>
+      </w:pPr>
+      <w:r>
+        <w:rPr>
+          <w:rFonts w:ascii="Times New Roman" w:hAnsi="Times New Roman" w:cs="Times New Roman"/>
+          <w:sz w:val="24"/>
+          <w:szCs w:val="24"/>
+          <w:lang w:val="en-US"/>
+        </w:rPr>
+        <w:t>Here we divided the model in three main components, r0, r1 and r2 that represent respectively the level, the slope, and the curvature of the spot curve.</w:t>
+      </w:r>
+    </w:p>
+    <w:p>
+      <w:pPr>
+        <w:jc w:val="both"/>
         <w:rPr>
           <w:rFonts w:ascii="Times New Roman" w:eastAsiaTheme="minorEastAsia" w:hAnsi="Times New Roman" w:cs="Times New Roman"/>
           <w:sz w:val="24"/>
@@ -1929,6 +1862,7 @@
     </w:p>
     <w:p>
       <w:pPr>
+        <w:jc w:val="both"/>
         <w:rPr>
           <w:rFonts w:ascii="Times New Roman" w:eastAsiaTheme="minorEastAsia" w:hAnsi="Times New Roman" w:cs="Times New Roman"/>
           <w:sz w:val="24"/>
@@ -1967,6 +1901,7 @@
     </w:p>
     <w:p>
       <w:pPr>
+        <w:jc w:val="both"/>
         <w:rPr>
           <w:rFonts w:ascii="Times New Roman" w:eastAsiaTheme="minorEastAsia" w:hAnsi="Times New Roman" w:cs="Times New Roman"/>
           <w:sz w:val="24"/>
@@ -2014,6 +1949,7 @@
     </w:p>
     <w:p>
       <w:pPr>
+        <w:jc w:val="both"/>
         <w:rPr>
           <w:rFonts w:ascii="Times New Roman" w:eastAsiaTheme="minorEastAsia" w:hAnsi="Times New Roman" w:cs="Times New Roman"/>
           <w:sz w:val="24"/>
@@ -2033,6 +1969,7 @@
     </w:p>
     <w:p>
       <w:pPr>
+        <w:jc w:val="both"/>
         <w:rPr>
           <w:rFonts w:ascii="Times New Roman" w:eastAsiaTheme="minorEastAsia" w:hAnsi="Times New Roman" w:cs="Times New Roman"/>
           <w:sz w:val="24"/>
@@ -2079,6 +2016,7 @@
     </w:p>
     <w:p>
       <w:pPr>
+        <w:jc w:val="both"/>
         <w:rPr>
           <w:rFonts w:ascii="Times New Roman" w:hAnsi="Times New Roman" w:cs="Times New Roman"/>
           <w:sz w:val="24"/>
@@ -2121,6 +2059,7 @@
           <w:ilvl w:val="0"/>
           <w:numId w:val="1"/>
         </w:numPr>
+        <w:jc w:val="both"/>
         <w:rPr>
           <w:rFonts w:ascii="Times New Roman" w:hAnsi="Times New Roman" w:cs="Times New Roman"/>
           <w:sz w:val="24"/>
@@ -2172,6 +2111,7 @@
           <w:ilvl w:val="0"/>
           <w:numId w:val="1"/>
         </w:numPr>
+        <w:jc w:val="both"/>
         <w:rPr>
           <w:rFonts w:ascii="Times New Roman" w:hAnsi="Times New Roman" w:cs="Times New Roman"/>
           <w:sz w:val="24"/>
@@ -2196,6 +2136,7 @@
           <w:ilvl w:val="0"/>
           <w:numId w:val="1"/>
         </w:numPr>
+        <w:jc w:val="both"/>
         <w:rPr>
           <w:rFonts w:ascii="Times New Roman" w:hAnsi="Times New Roman" w:cs="Times New Roman"/>
           <w:sz w:val="24"/>
@@ -2234,6 +2175,7 @@
     <w:p>
       <w:pPr>
         <w:pStyle w:val="Heading1"/>
+        <w:jc w:val="both"/>
         <w:rPr>
           <w:lang w:val="en-US"/>
         </w:rPr>
@@ -2247,36 +2189,27 @@
     </w:p>
     <w:p>
       <w:pPr>
-        <w:rPr>
-          <w:rFonts w:ascii="Times New Roman" w:hAnsi="Times New Roman" w:cs="Times New Roman"/>
-          <w:sz w:val="24"/>
-          <w:szCs w:val="24"/>
-          <w:lang w:val="en-US"/>
-        </w:rPr>
-      </w:pPr>
-      <w:proofErr w:type="gramStart"/>
-      <w:r>
-        <w:rPr>
-          <w:rFonts w:ascii="Times New Roman" w:hAnsi="Times New Roman" w:cs="Times New Roman"/>
-          <w:sz w:val="24"/>
-          <w:szCs w:val="24"/>
-          <w:lang w:val="en-US"/>
-        </w:rPr>
-        <w:t>In order to</w:t>
-      </w:r>
-      <w:proofErr w:type="gramEnd"/>
-      <w:r>
-        <w:rPr>
-          <w:rFonts w:ascii="Times New Roman" w:hAnsi="Times New Roman" w:cs="Times New Roman"/>
-          <w:sz w:val="24"/>
-          <w:szCs w:val="24"/>
-          <w:lang w:val="en-US"/>
-        </w:rPr>
-        <w:t xml:space="preserve"> extend the Nielson – Siegel model and make it possible to capture economics change in case of market crisis, Svensson added an extra term to the original model, allowing for a second hump in the yield curve.</w:t>
-      </w:r>
-    </w:p>
-    <w:p>
-      <w:pPr>
+        <w:jc w:val="both"/>
+        <w:rPr>
+          <w:rFonts w:ascii="Times New Roman" w:hAnsi="Times New Roman" w:cs="Times New Roman"/>
+          <w:sz w:val="24"/>
+          <w:szCs w:val="24"/>
+          <w:lang w:val="en-US"/>
+        </w:rPr>
+      </w:pPr>
+      <w:r>
+        <w:rPr>
+          <w:rFonts w:ascii="Times New Roman" w:hAnsi="Times New Roman" w:cs="Times New Roman"/>
+          <w:sz w:val="24"/>
+          <w:szCs w:val="24"/>
+          <w:lang w:val="en-US"/>
+        </w:rPr>
+        <w:t>In order to extend the Nielson – Siegel model and make it possible to capture economics change in case of market crisis, Svensson added an extra term to the original model, allowing for a second hump in the yield curve.</w:t>
+      </w:r>
+    </w:p>
+    <w:p>
+      <w:pPr>
+        <w:jc w:val="both"/>
         <w:rPr>
           <w:rFonts w:ascii="Times New Roman" w:hAnsi="Times New Roman" w:cs="Times New Roman"/>
           <w:sz w:val="24"/>
@@ -2292,31 +2225,12 @@
           <w:lang w:val="en-US"/>
         </w:rPr>
         <w:lastRenderedPageBreak/>
-        <w:t xml:space="preserve">This fifth parameter </w:t>
-      </w:r>
-      <w:proofErr w:type="gramStart"/>
-      <w:r>
-        <w:rPr>
-          <w:rFonts w:ascii="Times New Roman" w:hAnsi="Times New Roman" w:cs="Times New Roman"/>
-          <w:sz w:val="24"/>
-          <w:szCs w:val="24"/>
-          <w:lang w:val="en-US"/>
-        </w:rPr>
-        <w:t>is able to</w:t>
-      </w:r>
-      <w:proofErr w:type="gramEnd"/>
-      <w:r>
-        <w:rPr>
-          <w:rFonts w:ascii="Times New Roman" w:hAnsi="Times New Roman" w:cs="Times New Roman"/>
-          <w:sz w:val="24"/>
-          <w:szCs w:val="24"/>
-          <w:lang w:val="en-US"/>
-        </w:rPr>
-        <w:t xml:space="preserve"> capture a greater variety of yield curve shapes, that can fit in a good way also yields in time of monetary crisis.</w:t>
-      </w:r>
-    </w:p>
-    <w:p>
-      <w:pPr>
+        <w:t>This fifth parameter is able to capture a greater variety of yield curve shapes, that can fit in a good way also yields in time of monetary crisis.</w:t>
+      </w:r>
+    </w:p>
+    <w:p>
+      <w:pPr>
+        <w:jc w:val="both"/>
         <w:rPr>
           <w:rFonts w:ascii="Times New Roman" w:hAnsi="Times New Roman" w:cs="Times New Roman"/>
           <w:sz w:val="24"/>
@@ -2336,6 +2250,7 @@
     </w:p>
     <w:p>
       <w:pPr>
+        <w:jc w:val="both"/>
         <w:rPr>
           <w:rFonts w:eastAsiaTheme="minorEastAsia"/>
           <w:sz w:val="24"/>
@@ -3041,7 +2956,7 @@
     </w:p>
     <w:p>
       <w:pPr>
-        <w:jc w:val="center"/>
+        <w:jc w:val="both"/>
         <w:rPr>
           <w:rFonts w:ascii="Times New Roman" w:eastAsiaTheme="minorEastAsia" w:hAnsi="Times New Roman" w:cs="Times New Roman"/>
           <w:sz w:val="24"/>
@@ -3427,13 +3342,15 @@
     </w:p>
     <w:p>
       <w:pPr>
-        <w:rPr>
-          <w:lang w:val="en-US"/>
-        </w:rPr>
-      </w:pPr>
-    </w:p>
-    <w:p>
-      <w:pPr>
+        <w:jc w:val="both"/>
+        <w:rPr>
+          <w:lang w:val="en-US"/>
+        </w:rPr>
+      </w:pPr>
+    </w:p>
+    <w:p>
+      <w:pPr>
+        <w:jc w:val="both"/>
         <w:rPr>
           <w:rFonts w:ascii="Times New Roman" w:eastAsiaTheme="minorEastAsia" w:hAnsi="Times New Roman" w:cs="Times New Roman"/>
           <w:sz w:val="24"/>
@@ -3509,16 +3426,18 @@
     </w:p>
     <w:p>
       <w:pPr>
-        <w:rPr>
-          <w:rFonts w:ascii="Times New Roman" w:hAnsi="Times New Roman" w:cs="Times New Roman"/>
-          <w:sz w:val="24"/>
-          <w:szCs w:val="24"/>
-          <w:lang w:val="en-US"/>
-        </w:rPr>
-      </w:pPr>
-    </w:p>
-    <w:p>
-      <w:pPr>
+        <w:jc w:val="both"/>
+        <w:rPr>
+          <w:rFonts w:ascii="Times New Roman" w:hAnsi="Times New Roman" w:cs="Times New Roman"/>
+          <w:sz w:val="24"/>
+          <w:szCs w:val="24"/>
+          <w:lang w:val="en-US"/>
+        </w:rPr>
+      </w:pPr>
+    </w:p>
+    <w:p>
+      <w:pPr>
+        <w:jc w:val="both"/>
         <w:rPr>
           <w:rFonts w:ascii="Times New Roman" w:hAnsi="Times New Roman" w:cs="Times New Roman"/>
           <w:sz w:val="24"/>
@@ -3530,6 +3449,7 @@
     <w:p>
       <w:pPr>
         <w:pStyle w:val="Heading1"/>
+        <w:jc w:val="both"/>
         <w:rPr>
           <w:lang w:val="en-US"/>
         </w:rPr>
@@ -3544,6 +3464,7 @@
     <w:p>
       <w:pPr>
         <w:pStyle w:val="Heading2"/>
+        <w:jc w:val="both"/>
         <w:rPr>
           <w:lang w:val="en-US"/>
         </w:rPr>
@@ -3557,48 +3478,30 @@
     </w:p>
     <w:p>
       <w:pPr>
-        <w:rPr>
-          <w:lang w:val="en-US"/>
-        </w:rPr>
-      </w:pPr>
-    </w:p>
-    <w:p>
-      <w:pPr>
-        <w:rPr>
-          <w:rFonts w:ascii="Times New Roman" w:hAnsi="Times New Roman" w:cs="Times New Roman"/>
-          <w:sz w:val="24"/>
-          <w:szCs w:val="24"/>
-          <w:lang w:val="en-US"/>
-        </w:rPr>
-      </w:pPr>
-      <w:r>
-        <w:rPr>
-          <w:rFonts w:ascii="Times New Roman" w:hAnsi="Times New Roman" w:cs="Times New Roman"/>
-          <w:sz w:val="24"/>
-          <w:szCs w:val="24"/>
-          <w:lang w:val="en-US"/>
-        </w:rPr>
-        <w:t xml:space="preserve">We started by collecting the historical data of various European bonds, we selected four </w:t>
-      </w:r>
-      <w:proofErr w:type="gramStart"/>
-      <w:r>
-        <w:rPr>
-          <w:rFonts w:ascii="Times New Roman" w:hAnsi="Times New Roman" w:cs="Times New Roman"/>
-          <w:sz w:val="24"/>
-          <w:szCs w:val="24"/>
-          <w:lang w:val="en-US"/>
-        </w:rPr>
-        <w:t>time</w:t>
-      </w:r>
-      <w:proofErr w:type="gramEnd"/>
-      <w:r>
-        <w:rPr>
-          <w:rFonts w:ascii="Times New Roman" w:hAnsi="Times New Roman" w:cs="Times New Roman"/>
-          <w:sz w:val="24"/>
-          <w:szCs w:val="24"/>
-          <w:lang w:val="en-US"/>
-        </w:rPr>
-        <w:t xml:space="preserve"> to maturity: one,</w:t>
+        <w:jc w:val="both"/>
+        <w:rPr>
+          <w:lang w:val="en-US"/>
+        </w:rPr>
+      </w:pPr>
+    </w:p>
+    <w:p>
+      <w:pPr>
+        <w:jc w:val="both"/>
+        <w:rPr>
+          <w:rFonts w:ascii="Times New Roman" w:hAnsi="Times New Roman" w:cs="Times New Roman"/>
+          <w:sz w:val="24"/>
+          <w:szCs w:val="24"/>
+          <w:lang w:val="en-US"/>
+        </w:rPr>
+      </w:pPr>
+      <w:r>
+        <w:rPr>
+          <w:rFonts w:ascii="Times New Roman" w:hAnsi="Times New Roman" w:cs="Times New Roman"/>
+          <w:sz w:val="24"/>
+          <w:szCs w:val="24"/>
+          <w:lang w:val="en-US"/>
+        </w:rPr>
+        <w:t>We started by collecting the historical data of various European bonds, we selected four time to maturity: one,</w:t>
       </w:r>
       <w:r>
         <w:rPr>
@@ -3634,31 +3537,12 @@
           <w:szCs w:val="24"/>
           <w:lang w:val="en-US"/>
         </w:rPr>
-        <w:t xml:space="preserve">and ten years, </w:t>
-      </w:r>
-      <w:proofErr w:type="gramStart"/>
-      <w:r>
-        <w:rPr>
-          <w:rFonts w:ascii="Times New Roman" w:hAnsi="Times New Roman" w:cs="Times New Roman"/>
-          <w:sz w:val="24"/>
-          <w:szCs w:val="24"/>
-          <w:lang w:val="en-US"/>
-        </w:rPr>
-        <w:t>in order to</w:t>
-      </w:r>
-      <w:proofErr w:type="gramEnd"/>
-      <w:r>
-        <w:rPr>
-          <w:rFonts w:ascii="Times New Roman" w:hAnsi="Times New Roman" w:cs="Times New Roman"/>
-          <w:sz w:val="24"/>
-          <w:szCs w:val="24"/>
-          <w:lang w:val="en-US"/>
-        </w:rPr>
-        <w:t xml:space="preserve"> cover the whole maturity range and distribute the data along the whole period.</w:t>
-      </w:r>
-    </w:p>
-    <w:p>
-      <w:pPr>
+        <w:t>and ten years, in order to cover the whole maturity range and distribute the data along the whole period.</w:t>
+      </w:r>
+    </w:p>
+    <w:p>
+      <w:pPr>
+        <w:jc w:val="both"/>
         <w:rPr>
           <w:rFonts w:ascii="Times New Roman" w:hAnsi="Times New Roman" w:cs="Times New Roman"/>
           <w:sz w:val="24"/>
@@ -3678,84 +3562,47 @@
     </w:p>
     <w:p>
       <w:pPr>
-        <w:rPr>
-          <w:rFonts w:ascii="Times New Roman" w:hAnsi="Times New Roman" w:cs="Times New Roman"/>
-          <w:sz w:val="24"/>
-          <w:szCs w:val="24"/>
-          <w:lang w:val="en-US"/>
-        </w:rPr>
-      </w:pPr>
-      <w:r>
-        <w:rPr>
-          <w:rFonts w:ascii="Times New Roman" w:hAnsi="Times New Roman" w:cs="Times New Roman"/>
-          <w:sz w:val="24"/>
-          <w:szCs w:val="24"/>
-          <w:lang w:val="en-US"/>
-        </w:rPr>
-        <w:t xml:space="preserve">The data selected are both from European and non-European countries, to be more precise we chose bonds from four countries: United States, Portugal, </w:t>
-      </w:r>
-      <w:proofErr w:type="gramStart"/>
-      <w:r>
-        <w:rPr>
-          <w:rFonts w:ascii="Times New Roman" w:hAnsi="Times New Roman" w:cs="Times New Roman"/>
-          <w:sz w:val="24"/>
-          <w:szCs w:val="24"/>
-          <w:lang w:val="en-US"/>
-        </w:rPr>
-        <w:t>Germany</w:t>
-      </w:r>
-      <w:proofErr w:type="gramEnd"/>
-      <w:r>
-        <w:rPr>
-          <w:rFonts w:ascii="Times New Roman" w:hAnsi="Times New Roman" w:cs="Times New Roman"/>
-          <w:sz w:val="24"/>
-          <w:szCs w:val="24"/>
-          <w:lang w:val="en-US"/>
-        </w:rPr>
-        <w:t xml:space="preserve"> and South Corea.</w:t>
-      </w:r>
-    </w:p>
-    <w:p>
-      <w:pPr>
-        <w:rPr>
-          <w:rFonts w:ascii="Times New Roman" w:hAnsi="Times New Roman" w:cs="Times New Roman"/>
-          <w:sz w:val="24"/>
-          <w:szCs w:val="24"/>
-          <w:lang w:val="en-US"/>
-        </w:rPr>
-      </w:pPr>
-      <w:r>
-        <w:rPr>
-          <w:rFonts w:ascii="Times New Roman" w:hAnsi="Times New Roman" w:cs="Times New Roman"/>
-          <w:sz w:val="24"/>
-          <w:szCs w:val="24"/>
-          <w:lang w:val="en-US"/>
-        </w:rPr>
-        <w:t xml:space="preserve">The criteria followed to choose these countries is the necessity to have bonds coming from different market economies, </w:t>
-      </w:r>
-      <w:proofErr w:type="gramStart"/>
-      <w:r>
-        <w:rPr>
-          <w:rFonts w:ascii="Times New Roman" w:hAnsi="Times New Roman" w:cs="Times New Roman"/>
-          <w:sz w:val="24"/>
-          <w:szCs w:val="24"/>
-          <w:lang w:val="en-US"/>
-        </w:rPr>
-        <w:t>in order to</w:t>
-      </w:r>
-      <w:proofErr w:type="gramEnd"/>
-      <w:r>
-        <w:rPr>
-          <w:rFonts w:ascii="Times New Roman" w:hAnsi="Times New Roman" w:cs="Times New Roman"/>
-          <w:sz w:val="24"/>
-          <w:szCs w:val="24"/>
-          <w:lang w:val="en-US"/>
-        </w:rPr>
-        <w:t xml:space="preserve"> study the performances of the Nelson-Siegel model in various economic situations and markets.</w:t>
-      </w:r>
-    </w:p>
-    <w:p>
-      <w:pPr>
+        <w:jc w:val="both"/>
+        <w:rPr>
+          <w:rFonts w:ascii="Times New Roman" w:hAnsi="Times New Roman" w:cs="Times New Roman"/>
+          <w:sz w:val="24"/>
+          <w:szCs w:val="24"/>
+          <w:lang w:val="en-US"/>
+        </w:rPr>
+      </w:pPr>
+      <w:r>
+        <w:rPr>
+          <w:rFonts w:ascii="Times New Roman" w:hAnsi="Times New Roman" w:cs="Times New Roman"/>
+          <w:sz w:val="24"/>
+          <w:szCs w:val="24"/>
+          <w:lang w:val="en-US"/>
+        </w:rPr>
+        <w:t>The data selected are both from European and non-European countries, to be more precise we chose bonds from four countries: United States, Portugal, Germany and South Corea.</w:t>
+      </w:r>
+    </w:p>
+    <w:p>
+      <w:pPr>
+        <w:jc w:val="both"/>
+        <w:rPr>
+          <w:rFonts w:ascii="Times New Roman" w:hAnsi="Times New Roman" w:cs="Times New Roman"/>
+          <w:sz w:val="24"/>
+          <w:szCs w:val="24"/>
+          <w:lang w:val="en-US"/>
+        </w:rPr>
+      </w:pPr>
+      <w:r>
+        <w:rPr>
+          <w:rFonts w:ascii="Times New Roman" w:hAnsi="Times New Roman" w:cs="Times New Roman"/>
+          <w:sz w:val="24"/>
+          <w:szCs w:val="24"/>
+          <w:lang w:val="en-US"/>
+        </w:rPr>
+        <w:t>The criteria followed to choose these countries is the necessity to have bonds coming from different market economies, in order to study the performances of the Nelson-Siegel model in various economic situations and markets.</w:t>
+      </w:r>
+    </w:p>
+    <w:p>
+      <w:pPr>
+        <w:jc w:val="both"/>
         <w:rPr>
           <w:rFonts w:ascii="Times New Roman" w:hAnsi="Times New Roman" w:cs="Times New Roman"/>
           <w:sz w:val="24"/>
@@ -3775,6 +3622,7 @@
     </w:p>
     <w:p>
       <w:pPr>
+        <w:jc w:val="both"/>
         <w:rPr>
           <w:rFonts w:ascii="Times New Roman" w:hAnsi="Times New Roman" w:cs="Times New Roman"/>
           <w:sz w:val="24"/>
@@ -3794,6 +3642,27 @@
     </w:p>
     <w:p>
       <w:pPr>
+        <w:jc w:val="both"/>
+        <w:rPr>
+          <w:rFonts w:ascii="Times New Roman" w:hAnsi="Times New Roman" w:cs="Times New Roman"/>
+          <w:sz w:val="24"/>
+          <w:szCs w:val="24"/>
+          <w:lang w:val="en-US"/>
+        </w:rPr>
+      </w:pPr>
+      <w:r>
+        <w:rPr>
+          <w:rFonts w:ascii="Times New Roman" w:hAnsi="Times New Roman" w:cs="Times New Roman"/>
+          <w:sz w:val="24"/>
+          <w:szCs w:val="24"/>
+          <w:lang w:val="en-US"/>
+        </w:rPr>
+        <w:t>Given their reliability they are often used as a benchmark in the bond market, their yields are often compared to those of other European bonds, they serve as a reference point for assessing credit risk in the Eurozone, this characteristic make these bonds highly liquid.</w:t>
+      </w:r>
+    </w:p>
+    <w:p>
+      <w:pPr>
+        <w:jc w:val="both"/>
         <w:rPr>
           <w:rFonts w:ascii="Times New Roman" w:hAnsi="Times New Roman" w:cs="Times New Roman"/>
           <w:sz w:val="24"/>
@@ -3809,50 +3678,12 @@
           <w:lang w:val="en-US"/>
         </w:rPr>
         <w:lastRenderedPageBreak/>
-        <w:t>Given their reliability they are often used as a benchmark in the bond market, their yields are often compared to those of other European bonds, they serve as a reference point for assessing credit risk in the Eurozone, this characteristic make these bonds highly liquid.</w:t>
-      </w:r>
-    </w:p>
-    <w:p>
-      <w:pPr>
-        <w:rPr>
-          <w:rFonts w:ascii="Times New Roman" w:hAnsi="Times New Roman" w:cs="Times New Roman"/>
-          <w:sz w:val="24"/>
-          <w:szCs w:val="24"/>
-          <w:lang w:val="en-US"/>
-        </w:rPr>
-      </w:pPr>
-      <w:r>
-        <w:rPr>
-          <w:rFonts w:ascii="Times New Roman" w:hAnsi="Times New Roman" w:cs="Times New Roman"/>
-          <w:sz w:val="24"/>
-          <w:szCs w:val="24"/>
-          <w:lang w:val="en-US"/>
-        </w:rPr>
-        <w:t xml:space="preserve">Portugal bonds, on the other hands are less liquid than the German one, even if they are relatively liquid, and they </w:t>
-      </w:r>
-      <w:proofErr w:type="gramStart"/>
-      <w:r>
-        <w:rPr>
-          <w:rFonts w:ascii="Times New Roman" w:hAnsi="Times New Roman" w:cs="Times New Roman"/>
-          <w:sz w:val="24"/>
-          <w:szCs w:val="24"/>
-          <w:lang w:val="en-US"/>
-        </w:rPr>
-        <w:t>are considered to be</w:t>
-      </w:r>
-      <w:proofErr w:type="gramEnd"/>
-      <w:r>
-        <w:rPr>
-          <w:rFonts w:ascii="Times New Roman" w:hAnsi="Times New Roman" w:cs="Times New Roman"/>
-          <w:sz w:val="24"/>
-          <w:szCs w:val="24"/>
-          <w:lang w:val="en-US"/>
-        </w:rPr>
-        <w:t xml:space="preserve"> less reliable due to the economic conditions of the country.</w:t>
-      </w:r>
-    </w:p>
-    <w:p>
-      <w:pPr>
+        <w:t>Portugal bonds, on the other hands are less liquid than the German one, even if they are relatively liquid, and they are considered to be less reliable due to the economic conditions of the country.</w:t>
+      </w:r>
+    </w:p>
+    <w:p>
+      <w:pPr>
+        <w:jc w:val="both"/>
         <w:rPr>
           <w:rFonts w:ascii="Times New Roman" w:hAnsi="Times New Roman" w:cs="Times New Roman"/>
           <w:sz w:val="24"/>
@@ -3885,71 +3716,33 @@
           <w:szCs w:val="24"/>
           <w:lang w:val="en-US"/>
         </w:rPr>
-        <w:t xml:space="preserve">very interesting yield curves which tend to be unusual respect to the ones typical of developed economies, this may be </w:t>
-      </w:r>
-      <w:proofErr w:type="gramStart"/>
-      <w:r>
-        <w:rPr>
-          <w:rFonts w:ascii="Times New Roman" w:hAnsi="Times New Roman" w:cs="Times New Roman"/>
-          <w:sz w:val="24"/>
-          <w:szCs w:val="24"/>
-          <w:lang w:val="en-US"/>
-        </w:rPr>
-        <w:t>due to the fact that</w:t>
-      </w:r>
-      <w:proofErr w:type="gramEnd"/>
-      <w:r>
-        <w:rPr>
-          <w:rFonts w:ascii="Times New Roman" w:hAnsi="Times New Roman" w:cs="Times New Roman"/>
-          <w:sz w:val="24"/>
-          <w:szCs w:val="24"/>
-          <w:lang w:val="en-US"/>
-        </w:rPr>
-        <w:t xml:space="preserve"> the Korean currency is weak with respect to the US dollar.</w:t>
-      </w:r>
-    </w:p>
-    <w:p>
-      <w:pPr>
-        <w:rPr>
-          <w:rFonts w:ascii="Times New Roman" w:hAnsi="Times New Roman" w:cs="Times New Roman"/>
-          <w:sz w:val="24"/>
-          <w:szCs w:val="24"/>
-          <w:lang w:val="en-US"/>
-        </w:rPr>
-      </w:pPr>
-      <w:r>
-        <w:rPr>
-          <w:rFonts w:ascii="Times New Roman" w:hAnsi="Times New Roman" w:cs="Times New Roman"/>
-          <w:sz w:val="24"/>
-          <w:szCs w:val="24"/>
-          <w:lang w:val="en-US"/>
-        </w:rPr>
-        <w:t xml:space="preserve">The time frame we are referring to goes from the first of </w:t>
-      </w:r>
-      <w:proofErr w:type="gramStart"/>
-      <w:r>
-        <w:rPr>
-          <w:rFonts w:ascii="Times New Roman" w:hAnsi="Times New Roman" w:cs="Times New Roman"/>
-          <w:sz w:val="24"/>
-          <w:szCs w:val="24"/>
-          <w:lang w:val="en-US"/>
-        </w:rPr>
-        <w:t>January,</w:t>
-      </w:r>
-      <w:proofErr w:type="gramEnd"/>
-      <w:r>
-        <w:rPr>
-          <w:rFonts w:ascii="Times New Roman" w:hAnsi="Times New Roman" w:cs="Times New Roman"/>
-          <w:sz w:val="24"/>
-          <w:szCs w:val="24"/>
-          <w:lang w:val="en-US"/>
-        </w:rPr>
-        <w:t xml:space="preserve"> 2022 to the first of December, 2023.</w:t>
+        <w:t>very interesting yield curves which tend to be unusual respect to the ones typical of developed economies, this may be due to the fact that the Korean currency is weak with respect to the US dollar.</w:t>
+      </w:r>
+    </w:p>
+    <w:p>
+      <w:pPr>
+        <w:jc w:val="both"/>
+        <w:rPr>
+          <w:rFonts w:ascii="Times New Roman" w:hAnsi="Times New Roman" w:cs="Times New Roman"/>
+          <w:sz w:val="24"/>
+          <w:szCs w:val="24"/>
+          <w:lang w:val="en-US"/>
+        </w:rPr>
+      </w:pPr>
+      <w:r>
+        <w:rPr>
+          <w:rFonts w:ascii="Times New Roman" w:hAnsi="Times New Roman" w:cs="Times New Roman"/>
+          <w:sz w:val="24"/>
+          <w:szCs w:val="24"/>
+          <w:lang w:val="en-US"/>
+        </w:rPr>
+        <w:t>The time frame we are referring to goes from the first of January, 2022 to the first of December, 2023.</w:t>
       </w:r>
     </w:p>
     <w:p>
       <w:pPr>
         <w:pStyle w:val="Heading2"/>
+        <w:jc w:val="both"/>
         <w:rPr>
           <w:lang w:val="en-US"/>
         </w:rPr>
@@ -3963,107 +3756,50 @@
     </w:p>
     <w:p>
       <w:pPr>
-        <w:rPr>
-          <w:lang w:val="en-US"/>
-        </w:rPr>
-      </w:pPr>
-    </w:p>
-    <w:p>
-      <w:pPr>
-        <w:rPr>
-          <w:rFonts w:ascii="Times New Roman" w:hAnsi="Times New Roman" w:cs="Times New Roman"/>
-          <w:sz w:val="24"/>
-          <w:szCs w:val="24"/>
-          <w:lang w:val="en-US"/>
-        </w:rPr>
-      </w:pPr>
-      <w:r>
-        <w:rPr>
-          <w:rFonts w:ascii="Times New Roman" w:hAnsi="Times New Roman" w:cs="Times New Roman"/>
-          <w:sz w:val="24"/>
-          <w:szCs w:val="24"/>
-          <w:lang w:val="en-US"/>
-        </w:rPr>
-        <w:t xml:space="preserve">We started with the creation of a global Data frame in order to be able to work directly on it, at </w:t>
-      </w:r>
-      <w:proofErr w:type="gramStart"/>
-      <w:r>
-        <w:rPr>
-          <w:rFonts w:ascii="Times New Roman" w:hAnsi="Times New Roman" w:cs="Times New Roman"/>
-          <w:sz w:val="24"/>
-          <w:szCs w:val="24"/>
-          <w:lang w:val="en-US"/>
-        </w:rPr>
-        <w:t>first</w:t>
-      </w:r>
-      <w:proofErr w:type="gramEnd"/>
-      <w:r>
-        <w:rPr>
-          <w:rFonts w:ascii="Times New Roman" w:hAnsi="Times New Roman" w:cs="Times New Roman"/>
-          <w:sz w:val="24"/>
-          <w:szCs w:val="24"/>
-          <w:lang w:val="en-US"/>
-        </w:rPr>
-        <w:t xml:space="preserve"> we imported on python the data downloaded from the website ‘investing.com’, since the data we found where divided by each maturity, at first we have six data frames for each country.</w:t>
-      </w:r>
-    </w:p>
-    <w:p>
-      <w:pPr>
-        <w:rPr>
-          <w:rFonts w:ascii="Times New Roman" w:hAnsi="Times New Roman" w:cs="Times New Roman"/>
-          <w:sz w:val="24"/>
-          <w:szCs w:val="24"/>
-          <w:lang w:val="en-US"/>
-        </w:rPr>
-      </w:pPr>
-      <w:r>
-        <w:rPr>
-          <w:rFonts w:ascii="Times New Roman" w:hAnsi="Times New Roman" w:cs="Times New Roman"/>
-          <w:sz w:val="24"/>
-          <w:szCs w:val="24"/>
-          <w:lang w:val="en-US"/>
-        </w:rPr>
-        <w:t xml:space="preserve">The data we found were provided jointly with other information that are not needed to perform the Nelson - Siegel model, in explicit market values of the bonds such as the open, </w:t>
-      </w:r>
-      <w:proofErr w:type="gramStart"/>
-      <w:r>
-        <w:rPr>
-          <w:rFonts w:ascii="Times New Roman" w:hAnsi="Times New Roman" w:cs="Times New Roman"/>
-          <w:sz w:val="24"/>
-          <w:szCs w:val="24"/>
-          <w:lang w:val="en-US"/>
-        </w:rPr>
-        <w:t>high</w:t>
-      </w:r>
-      <w:proofErr w:type="gramEnd"/>
-      <w:r>
-        <w:rPr>
-          <w:rFonts w:ascii="Times New Roman" w:hAnsi="Times New Roman" w:cs="Times New Roman"/>
-          <w:sz w:val="24"/>
-          <w:szCs w:val="24"/>
-          <w:lang w:val="en-US"/>
-        </w:rPr>
-        <w:t xml:space="preserve"> and low values of the price and the change in percentual. </w:t>
-      </w:r>
-      <w:proofErr w:type="gramStart"/>
-      <w:r>
-        <w:rPr>
-          <w:rFonts w:ascii="Times New Roman" w:hAnsi="Times New Roman" w:cs="Times New Roman"/>
-          <w:sz w:val="24"/>
-          <w:szCs w:val="24"/>
-          <w:lang w:val="en-US"/>
-        </w:rPr>
-        <w:t>In order to</w:t>
-      </w:r>
-      <w:proofErr w:type="gramEnd"/>
-      <w:r>
-        <w:rPr>
-          <w:rFonts w:ascii="Times New Roman" w:hAnsi="Times New Roman" w:cs="Times New Roman"/>
-          <w:sz w:val="24"/>
-          <w:szCs w:val="24"/>
-          <w:lang w:val="en-US"/>
-        </w:rPr>
-        <w:t xml:space="preserve"> get rid of them we applied the function </w:t>
+        <w:jc w:val="both"/>
+        <w:rPr>
+          <w:lang w:val="en-US"/>
+        </w:rPr>
+      </w:pPr>
+    </w:p>
+    <w:p>
+      <w:pPr>
+        <w:jc w:val="both"/>
+        <w:rPr>
+          <w:rFonts w:ascii="Times New Roman" w:hAnsi="Times New Roman" w:cs="Times New Roman"/>
+          <w:sz w:val="24"/>
+          <w:szCs w:val="24"/>
+          <w:lang w:val="en-US"/>
+        </w:rPr>
+      </w:pPr>
+      <w:r>
+        <w:rPr>
+          <w:rFonts w:ascii="Times New Roman" w:hAnsi="Times New Roman" w:cs="Times New Roman"/>
+          <w:sz w:val="24"/>
+          <w:szCs w:val="24"/>
+          <w:lang w:val="en-US"/>
+        </w:rPr>
+        <w:t>We started with the creation of a global Data frame in order to be able to work directly on it, at first we imported on python the data downloaded from the website ‘investing.com’, since the data we found where divided by each maturity, at first we have six data frames for each country.</w:t>
+      </w:r>
+    </w:p>
+    <w:p>
+      <w:pPr>
+        <w:jc w:val="both"/>
+        <w:rPr>
+          <w:rFonts w:ascii="Times New Roman" w:hAnsi="Times New Roman" w:cs="Times New Roman"/>
+          <w:sz w:val="24"/>
+          <w:szCs w:val="24"/>
+          <w:lang w:val="en-US"/>
+        </w:rPr>
+      </w:pPr>
+      <w:r>
+        <w:rPr>
+          <w:rFonts w:ascii="Times New Roman" w:hAnsi="Times New Roman" w:cs="Times New Roman"/>
+          <w:sz w:val="24"/>
+          <w:szCs w:val="24"/>
+          <w:lang w:val="en-US"/>
+        </w:rPr>
+        <w:t xml:space="preserve">The data we found were provided jointly with other information that are not needed to perform the Nelson - Siegel model, in explicit market values of the bonds such as the open, high and low values of the price and the change in percentual. In order to get rid of them we applied the function </w:t>
       </w:r>
       <w:r>
         <w:rPr>
@@ -4088,45 +3824,27 @@
     </w:p>
     <w:p>
       <w:pPr>
-        <w:rPr>
-          <w:rFonts w:ascii="Times New Roman" w:hAnsi="Times New Roman" w:cs="Times New Roman"/>
-          <w:sz w:val="24"/>
-          <w:szCs w:val="24"/>
-          <w:lang w:val="en-US"/>
-        </w:rPr>
-      </w:pPr>
-      <w:r>
-        <w:rPr>
-          <w:rFonts w:ascii="Times New Roman" w:hAnsi="Times New Roman" w:cs="Times New Roman"/>
-          <w:sz w:val="24"/>
-          <w:szCs w:val="24"/>
-          <w:lang w:val="en-US"/>
-        </w:rPr>
-        <w:t xml:space="preserve">Once our data has been cleaned from the useless one, we find </w:t>
-      </w:r>
-      <w:proofErr w:type="gramStart"/>
-      <w:r>
-        <w:rPr>
-          <w:rFonts w:ascii="Times New Roman" w:hAnsi="Times New Roman" w:cs="Times New Roman"/>
-          <w:sz w:val="24"/>
-          <w:szCs w:val="24"/>
-          <w:lang w:val="en-US"/>
-        </w:rPr>
-        <w:t>ourself</w:t>
-      </w:r>
-      <w:proofErr w:type="gramEnd"/>
-      <w:r>
-        <w:rPr>
-          <w:rFonts w:ascii="Times New Roman" w:hAnsi="Times New Roman" w:cs="Times New Roman"/>
-          <w:sz w:val="24"/>
-          <w:szCs w:val="24"/>
-          <w:lang w:val="en-US"/>
-        </w:rPr>
-        <w:t xml:space="preserve"> with a data frame for each maturity for each country, with a column for the prices indexed by month.</w:t>
-      </w:r>
-    </w:p>
-    <w:p>
-      <w:pPr>
+        <w:jc w:val="both"/>
+        <w:rPr>
+          <w:rFonts w:ascii="Times New Roman" w:hAnsi="Times New Roman" w:cs="Times New Roman"/>
+          <w:sz w:val="24"/>
+          <w:szCs w:val="24"/>
+          <w:lang w:val="en-US"/>
+        </w:rPr>
+      </w:pPr>
+      <w:r>
+        <w:rPr>
+          <w:rFonts w:ascii="Times New Roman" w:hAnsi="Times New Roman" w:cs="Times New Roman"/>
+          <w:sz w:val="24"/>
+          <w:szCs w:val="24"/>
+          <w:lang w:val="en-US"/>
+        </w:rPr>
+        <w:t>Once our data has been cleaned from the useless one, we find ourself with a data frame for each maturity for each country, with a column for the prices indexed by month.</w:t>
+      </w:r>
+    </w:p>
+    <w:p>
+      <w:pPr>
+        <w:jc w:val="both"/>
         <w:rPr>
           <w:rFonts w:ascii="Times New Roman" w:hAnsi="Times New Roman" w:cs="Times New Roman"/>
           <w:i/>
@@ -4136,65 +3854,14 @@
           <w:lang w:val="en-US"/>
         </w:rPr>
       </w:pPr>
-      <w:proofErr w:type="gramStart"/>
-      <w:r>
-        <w:rPr>
-          <w:rFonts w:ascii="Times New Roman" w:hAnsi="Times New Roman" w:cs="Times New Roman"/>
-          <w:sz w:val="24"/>
-          <w:szCs w:val="24"/>
-          <w:lang w:val="en-US"/>
-        </w:rPr>
-        <w:t>In order to</w:t>
-      </w:r>
-      <w:proofErr w:type="gramEnd"/>
-      <w:r>
-        <w:rPr>
-          <w:rFonts w:ascii="Times New Roman" w:hAnsi="Times New Roman" w:cs="Times New Roman"/>
-          <w:sz w:val="24"/>
-          <w:szCs w:val="24"/>
-          <w:lang w:val="en-US"/>
-        </w:rPr>
-        <w:t xml:space="preserve"> perform the Nelson-Siegel model we need a data frame for each date, which </w:t>
-      </w:r>
-      <w:proofErr w:type="gramStart"/>
-      <w:r>
-        <w:rPr>
-          <w:rFonts w:ascii="Times New Roman" w:hAnsi="Times New Roman" w:cs="Times New Roman"/>
-          <w:sz w:val="24"/>
-          <w:szCs w:val="24"/>
-          <w:lang w:val="en-US"/>
-        </w:rPr>
-        <w:t>report</w:t>
-      </w:r>
-      <w:proofErr w:type="gramEnd"/>
-      <w:r>
-        <w:rPr>
-          <w:rFonts w:ascii="Times New Roman" w:hAnsi="Times New Roman" w:cs="Times New Roman"/>
-          <w:sz w:val="24"/>
-          <w:szCs w:val="24"/>
-          <w:lang w:val="en-US"/>
-        </w:rPr>
-        <w:t xml:space="preserve"> the yield of the bonds with respect to the maturity. </w:t>
-      </w:r>
-      <w:proofErr w:type="gramStart"/>
-      <w:r>
-        <w:rPr>
-          <w:rFonts w:ascii="Times New Roman" w:hAnsi="Times New Roman" w:cs="Times New Roman"/>
-          <w:sz w:val="24"/>
-          <w:szCs w:val="24"/>
-          <w:lang w:val="en-US"/>
-        </w:rPr>
-        <w:t>In order to</w:t>
-      </w:r>
-      <w:proofErr w:type="gramEnd"/>
-      <w:r>
-        <w:rPr>
-          <w:rFonts w:ascii="Times New Roman" w:hAnsi="Times New Roman" w:cs="Times New Roman"/>
-          <w:sz w:val="24"/>
-          <w:szCs w:val="24"/>
-          <w:lang w:val="en-US"/>
-        </w:rPr>
-        <w:t xml:space="preserve"> obtain this, we developed the following function </w:t>
+      <w:r>
+        <w:rPr>
+          <w:rFonts w:ascii="Times New Roman" w:hAnsi="Times New Roman" w:cs="Times New Roman"/>
+          <w:sz w:val="24"/>
+          <w:szCs w:val="24"/>
+          <w:lang w:val="en-US"/>
+        </w:rPr>
+        <w:t xml:space="preserve">In order to perform the Nelson-Siegel model we need a data frame for each date, which report the yield of the bonds with respect to the maturity. In order to obtain this, we developed the following function </w:t>
       </w:r>
       <w:r>
         <w:rPr>
@@ -4210,6 +3877,7 @@
     </w:p>
     <w:p>
       <w:pPr>
+        <w:jc w:val="both"/>
         <w:rPr>
           <w:rFonts w:ascii="Times New Roman" w:hAnsi="Times New Roman" w:cs="Times New Roman"/>
           <w:i/>
@@ -4239,7 +3907,7 @@
           <w:lang w:val="en-US"/>
         </w:rPr>
         <w:drawing>
-          <wp:inline distT="0" distB="0" distL="0" distR="0" wp14:anchorId="72D5C8EC" wp14:editId="0E89EDF7">
+          <wp:inline distT="0" distB="0" distL="0" distR="0" wp14:anchorId="3616069F" wp14:editId="0608D86C">
             <wp:extent cx="5417820" cy="1003966"/>
             <wp:effectExtent l="0" t="0" r="0" b="5715"/>
             <wp:docPr id="1464566157" name="Picture 1" descr="A close-up of a text&#10;&#10;Description automatically generated"/>
@@ -4277,75 +3945,38 @@
     </w:p>
     <w:p>
       <w:pPr>
-        <w:rPr>
-          <w:rFonts w:ascii="Times New Roman" w:hAnsi="Times New Roman" w:cs="Times New Roman"/>
-          <w:sz w:val="24"/>
-          <w:szCs w:val="24"/>
-          <w:lang w:val="en-US"/>
-        </w:rPr>
-      </w:pPr>
-    </w:p>
-    <w:p>
-      <w:pPr>
-        <w:rPr>
-          <w:rFonts w:ascii="Times New Roman" w:hAnsi="Times New Roman" w:cs="Times New Roman"/>
-          <w:sz w:val="24"/>
-          <w:szCs w:val="24"/>
-          <w:lang w:val="en-US"/>
-        </w:rPr>
-      </w:pPr>
-      <w:r>
-        <w:rPr>
-          <w:rFonts w:ascii="Times New Roman" w:hAnsi="Times New Roman" w:cs="Times New Roman"/>
-          <w:sz w:val="24"/>
-          <w:szCs w:val="24"/>
-          <w:lang w:val="en-US"/>
-        </w:rPr>
-        <w:t xml:space="preserve">With this command we </w:t>
-      </w:r>
-      <w:proofErr w:type="gramStart"/>
-      <w:r>
-        <w:rPr>
-          <w:rFonts w:ascii="Times New Roman" w:hAnsi="Times New Roman" w:cs="Times New Roman"/>
-          <w:sz w:val="24"/>
-          <w:szCs w:val="24"/>
-          <w:lang w:val="en-US"/>
-        </w:rPr>
-        <w:t>are able to</w:t>
-      </w:r>
-      <w:proofErr w:type="gramEnd"/>
-      <w:r>
-        <w:rPr>
-          <w:rFonts w:ascii="Times New Roman" w:hAnsi="Times New Roman" w:cs="Times New Roman"/>
-          <w:sz w:val="24"/>
-          <w:szCs w:val="24"/>
-          <w:lang w:val="en-US"/>
-        </w:rPr>
-        <w:t xml:space="preserve"> join our data frames with a column for price and the other one for maturity for each month, the output is a list of data </w:t>
-      </w:r>
-      <w:proofErr w:type="gramStart"/>
-      <w:r>
-        <w:rPr>
-          <w:rFonts w:ascii="Times New Roman" w:hAnsi="Times New Roman" w:cs="Times New Roman"/>
-          <w:sz w:val="24"/>
-          <w:szCs w:val="24"/>
-          <w:lang w:val="en-US"/>
-        </w:rPr>
-        <w:t>frame</w:t>
-      </w:r>
-      <w:proofErr w:type="gramEnd"/>
-      <w:r>
-        <w:rPr>
-          <w:rFonts w:ascii="Times New Roman" w:hAnsi="Times New Roman" w:cs="Times New Roman"/>
-          <w:sz w:val="24"/>
-          <w:szCs w:val="24"/>
-          <w:lang w:val="en-US"/>
-        </w:rPr>
-        <w:t xml:space="preserve"> for each month, all joint together, one for every country.</w:t>
-      </w:r>
-    </w:p>
-    <w:p>
-      <w:pPr>
+        <w:jc w:val="both"/>
+        <w:rPr>
+          <w:rFonts w:ascii="Times New Roman" w:hAnsi="Times New Roman" w:cs="Times New Roman"/>
+          <w:sz w:val="24"/>
+          <w:szCs w:val="24"/>
+          <w:lang w:val="en-US"/>
+        </w:rPr>
+      </w:pPr>
+    </w:p>
+    <w:p>
+      <w:pPr>
+        <w:jc w:val="both"/>
+        <w:rPr>
+          <w:rFonts w:ascii="Times New Roman" w:hAnsi="Times New Roman" w:cs="Times New Roman"/>
+          <w:sz w:val="24"/>
+          <w:szCs w:val="24"/>
+          <w:lang w:val="en-US"/>
+        </w:rPr>
+      </w:pPr>
+      <w:r>
+        <w:rPr>
+          <w:rFonts w:ascii="Times New Roman" w:hAnsi="Times New Roman" w:cs="Times New Roman"/>
+          <w:sz w:val="24"/>
+          <w:szCs w:val="24"/>
+          <w:lang w:val="en-US"/>
+        </w:rPr>
+        <w:t>With this command we are able to join our data frames with a column for price and the other one for maturity for each month, the output is a list of data frame for each month, all joint together, one for every country.</w:t>
+      </w:r>
+    </w:p>
+    <w:p>
+      <w:pPr>
+        <w:jc w:val="both"/>
         <w:rPr>
           <w:rFonts w:ascii="Times New Roman" w:hAnsi="Times New Roman" w:cs="Times New Roman"/>
           <w:sz w:val="24"/>
@@ -4402,7 +4033,7 @@
         </w:rPr>
         <w:lastRenderedPageBreak/>
         <w:drawing>
-          <wp:inline distT="0" distB="0" distL="0" distR="0" wp14:anchorId="5C7AC351" wp14:editId="6CA3E92B">
+          <wp:inline distT="0" distB="0" distL="0" distR="0" wp14:anchorId="1C634A27" wp14:editId="2820865F">
             <wp:extent cx="1356478" cy="1775614"/>
             <wp:effectExtent l="0" t="0" r="0" b="0"/>
             <wp:docPr id="333107649" name="Picture 1" descr="A screenshot of a computer&#10;&#10;Description automatically generated"/>
@@ -4440,6 +4071,48 @@
     </w:p>
     <w:p>
       <w:pPr>
+        <w:jc w:val="both"/>
+        <w:rPr>
+          <w:rFonts w:ascii="Times New Roman" w:hAnsi="Times New Roman" w:cs="Times New Roman"/>
+          <w:sz w:val="24"/>
+          <w:szCs w:val="24"/>
+          <w:lang w:val="en-US"/>
+        </w:rPr>
+      </w:pPr>
+    </w:p>
+    <w:p>
+      <w:pPr>
+        <w:jc w:val="both"/>
+        <w:rPr>
+          <w:rFonts w:ascii="Times New Roman" w:hAnsi="Times New Roman" w:cs="Times New Roman"/>
+          <w:sz w:val="24"/>
+          <w:szCs w:val="24"/>
+          <w:lang w:val="en-US"/>
+        </w:rPr>
+      </w:pPr>
+      <w:r>
+        <w:rPr>
+          <w:rFonts w:ascii="Times New Roman" w:hAnsi="Times New Roman" w:cs="Times New Roman"/>
+          <w:sz w:val="24"/>
+          <w:szCs w:val="24"/>
+          <w:lang w:val="en-US"/>
+        </w:rPr>
+        <w:t>Now we want to add other columns to these data frames containing the predicted yields by mean of the Nelson-Siegel model, we implemented the function presented in a theoretical way in the previous paragraph in python, whit that function we can compute the predicted R(t).</w:t>
+      </w:r>
+    </w:p>
+    <w:p>
+      <w:pPr>
+        <w:jc w:val="both"/>
+        <w:rPr>
+          <w:rFonts w:ascii="Times New Roman" w:hAnsi="Times New Roman" w:cs="Times New Roman"/>
+          <w:sz w:val="24"/>
+          <w:szCs w:val="24"/>
+          <w:lang w:val="en-US"/>
+        </w:rPr>
+      </w:pPr>
+    </w:p>
+    <w:p>
+      <w:pPr>
         <w:jc w:val="center"/>
         <w:rPr>
           <w:rFonts w:ascii="Times New Roman" w:hAnsi="Times New Roman" w:cs="Times New Roman"/>
@@ -4448,46 +4121,6 @@
           <w:lang w:val="en-US"/>
         </w:rPr>
       </w:pPr>
-    </w:p>
-    <w:p>
-      <w:pPr>
-        <w:rPr>
-          <w:rFonts w:ascii="Times New Roman" w:hAnsi="Times New Roman" w:cs="Times New Roman"/>
-          <w:sz w:val="24"/>
-          <w:szCs w:val="24"/>
-          <w:lang w:val="en-US"/>
-        </w:rPr>
-      </w:pPr>
-      <w:r>
-        <w:rPr>
-          <w:rFonts w:ascii="Times New Roman" w:hAnsi="Times New Roman" w:cs="Times New Roman"/>
-          <w:sz w:val="24"/>
-          <w:szCs w:val="24"/>
-          <w:lang w:val="en-US"/>
-        </w:rPr>
-        <w:t>Now we want to add other columns to these data frames containing the predicted yields by mean of the Nelson-Siegel model, we implemented the function presented in a theoretical way in the previous paragraph in python, whit that function we can compute the predicted R(t).</w:t>
-      </w:r>
-    </w:p>
-    <w:p>
-      <w:pPr>
-        <w:rPr>
-          <w:rFonts w:ascii="Times New Roman" w:hAnsi="Times New Roman" w:cs="Times New Roman"/>
-          <w:sz w:val="24"/>
-          <w:szCs w:val="24"/>
-          <w:lang w:val="en-US"/>
-        </w:rPr>
-      </w:pPr>
-    </w:p>
-    <w:p>
-      <w:pPr>
-        <w:jc w:val="center"/>
-        <w:rPr>
-          <w:rFonts w:ascii="Times New Roman" w:hAnsi="Times New Roman" w:cs="Times New Roman"/>
-          <w:sz w:val="24"/>
-          <w:szCs w:val="24"/>
-          <w:lang w:val="en-US"/>
-        </w:rPr>
-      </w:pPr>
       <w:r>
         <w:rPr>
           <w:rFonts w:ascii="Times New Roman" w:hAnsi="Times New Roman" w:cs="Times New Roman"/>
@@ -4497,7 +4130,7 @@
           <w:lang w:val="en-US"/>
         </w:rPr>
         <w:drawing>
-          <wp:inline distT="0" distB="0" distL="0" distR="0" wp14:anchorId="6735024A" wp14:editId="77A5D1D5">
+          <wp:inline distT="0" distB="0" distL="0" distR="0" wp14:anchorId="02CFB9F1" wp14:editId="761CF457">
             <wp:extent cx="5105400" cy="1706243"/>
             <wp:effectExtent l="0" t="0" r="0" b="8890"/>
             <wp:docPr id="368220702" name="Picture 1" descr="A computer screen shot of a code&#10;&#10;Description automatically generated"/>
@@ -4535,56 +4168,38 @@
     </w:p>
     <w:p>
       <w:pPr>
-        <w:jc w:val="center"/>
-        <w:rPr>
-          <w:rFonts w:ascii="Times New Roman" w:hAnsi="Times New Roman" w:cs="Times New Roman"/>
-          <w:sz w:val="24"/>
-          <w:szCs w:val="24"/>
-          <w:lang w:val="en-US"/>
-        </w:rPr>
-      </w:pPr>
-    </w:p>
-    <w:p>
-      <w:pPr>
-        <w:rPr>
-          <w:rFonts w:ascii="Times New Roman" w:hAnsi="Times New Roman" w:cs="Times New Roman"/>
-          <w:sz w:val="24"/>
-          <w:szCs w:val="24"/>
-          <w:lang w:val="en-US"/>
-        </w:rPr>
-      </w:pPr>
-      <w:r>
-        <w:rPr>
-          <w:rFonts w:ascii="Times New Roman" w:hAnsi="Times New Roman" w:cs="Times New Roman"/>
-          <w:sz w:val="24"/>
-          <w:szCs w:val="24"/>
-          <w:lang w:val="en-US"/>
-        </w:rPr>
-        <w:t xml:space="preserve">In this function we </w:t>
-      </w:r>
-      <w:proofErr w:type="gramStart"/>
-      <w:r>
-        <w:rPr>
-          <w:rFonts w:ascii="Times New Roman" w:hAnsi="Times New Roman" w:cs="Times New Roman"/>
-          <w:sz w:val="24"/>
-          <w:szCs w:val="24"/>
-          <w:lang w:val="en-US"/>
-        </w:rPr>
-        <w:t>added also</w:t>
-      </w:r>
-      <w:proofErr w:type="gramEnd"/>
-      <w:r>
-        <w:rPr>
-          <w:rFonts w:ascii="Times New Roman" w:hAnsi="Times New Roman" w:cs="Times New Roman"/>
-          <w:sz w:val="24"/>
-          <w:szCs w:val="24"/>
-          <w:lang w:val="en-US"/>
-        </w:rPr>
-        <w:t xml:space="preserve"> the possibility to predict the curve by means of the Nelson – Siegel – Svensson model as you can see in the ‘else’ statement, the advantages of this extended model are going to be exploited further in this paper.</w:t>
-      </w:r>
-    </w:p>
-    <w:p>
-      <w:pPr>
+        <w:jc w:val="both"/>
+        <w:rPr>
+          <w:rFonts w:ascii="Times New Roman" w:hAnsi="Times New Roman" w:cs="Times New Roman"/>
+          <w:sz w:val="24"/>
+          <w:szCs w:val="24"/>
+          <w:lang w:val="en-US"/>
+        </w:rPr>
+      </w:pPr>
+    </w:p>
+    <w:p>
+      <w:pPr>
+        <w:jc w:val="both"/>
+        <w:rPr>
+          <w:rFonts w:ascii="Times New Roman" w:hAnsi="Times New Roman" w:cs="Times New Roman"/>
+          <w:sz w:val="24"/>
+          <w:szCs w:val="24"/>
+          <w:lang w:val="en-US"/>
+        </w:rPr>
+      </w:pPr>
+      <w:r>
+        <w:rPr>
+          <w:rFonts w:ascii="Times New Roman" w:hAnsi="Times New Roman" w:cs="Times New Roman"/>
+          <w:sz w:val="24"/>
+          <w:szCs w:val="24"/>
+          <w:lang w:val="en-US"/>
+        </w:rPr>
+        <w:t>In this function we also added the possibility to predict the curve by means of the Nelson – Siegel – Svensson model as you can see in the ‘else’ statement, the advantages of this extended model are going to be exploited further in this paper.</w:t>
+      </w:r>
+    </w:p>
+    <w:p>
+      <w:pPr>
+        <w:jc w:val="both"/>
         <w:rPr>
           <w:rFonts w:ascii="Times New Roman" w:hAnsi="Times New Roman" w:cs="Times New Roman"/>
           <w:sz w:val="24"/>
@@ -4631,6 +4246,7 @@
     </w:p>
     <w:p>
       <w:pPr>
+        <w:jc w:val="both"/>
         <w:rPr>
           <w:rFonts w:ascii="Times New Roman" w:hAnsi="Times New Roman" w:cs="Times New Roman"/>
           <w:sz w:val="24"/>
@@ -4673,61 +4289,22 @@
           <w:ilvl w:val="0"/>
           <w:numId w:val="1"/>
         </w:numPr>
-        <w:rPr>
-          <w:rFonts w:ascii="Times New Roman" w:hAnsi="Times New Roman" w:cs="Times New Roman"/>
-          <w:sz w:val="24"/>
-          <w:szCs w:val="24"/>
-          <w:lang w:val="en-US"/>
-        </w:rPr>
-      </w:pPr>
-      <w:r>
-        <w:rPr>
-          <w:rFonts w:ascii="Times New Roman" w:hAnsi="Times New Roman" w:cs="Times New Roman"/>
-          <w:sz w:val="24"/>
-          <w:szCs w:val="24"/>
-          <w:lang w:val="en-US"/>
-        </w:rPr>
-        <w:t xml:space="preserve">The </w:t>
-      </w:r>
-      <w:proofErr w:type="gramStart"/>
-      <w:r>
-        <w:rPr>
-          <w:rFonts w:ascii="Times New Roman" w:hAnsi="Times New Roman" w:cs="Times New Roman"/>
-          <w:sz w:val="24"/>
-          <w:szCs w:val="24"/>
-          <w:lang w:val="en-US"/>
-        </w:rPr>
-        <w:t>time,</w:t>
-      </w:r>
-      <w:proofErr w:type="gramEnd"/>
-      <w:r>
-        <w:rPr>
-          <w:rFonts w:ascii="Times New Roman" w:hAnsi="Times New Roman" w:cs="Times New Roman"/>
-          <w:sz w:val="24"/>
-          <w:szCs w:val="24"/>
-          <w:lang w:val="en-US"/>
-        </w:rPr>
-        <w:t xml:space="preserve"> for which the expected return </w:t>
-      </w:r>
-      <w:proofErr w:type="gramStart"/>
-      <w:r>
-        <w:rPr>
-          <w:rFonts w:ascii="Times New Roman" w:hAnsi="Times New Roman" w:cs="Times New Roman"/>
-          <w:sz w:val="24"/>
-          <w:szCs w:val="24"/>
-          <w:lang w:val="en-US"/>
-        </w:rPr>
-        <w:t>has to</w:t>
-      </w:r>
-      <w:proofErr w:type="gramEnd"/>
-      <w:r>
-        <w:rPr>
-          <w:rFonts w:ascii="Times New Roman" w:hAnsi="Times New Roman" w:cs="Times New Roman"/>
-          <w:sz w:val="24"/>
-          <w:szCs w:val="24"/>
-          <w:lang w:val="en-US"/>
-        </w:rPr>
-        <w:t xml:space="preserve"> be computed.</w:t>
+        <w:jc w:val="both"/>
+        <w:rPr>
+          <w:rFonts w:ascii="Times New Roman" w:hAnsi="Times New Roman" w:cs="Times New Roman"/>
+          <w:sz w:val="24"/>
+          <w:szCs w:val="24"/>
+          <w:lang w:val="en-US"/>
+        </w:rPr>
+      </w:pPr>
+      <w:r>
+        <w:rPr>
+          <w:rFonts w:ascii="Times New Roman" w:hAnsi="Times New Roman" w:cs="Times New Roman"/>
+          <w:sz w:val="24"/>
+          <w:szCs w:val="24"/>
+          <w:lang w:val="en-US"/>
+        </w:rPr>
+        <w:t>The time, for which the expected return has to be computed.</w:t>
       </w:r>
     </w:p>
     <w:p>
@@ -4737,6 +4314,7 @@
           <w:ilvl w:val="0"/>
           <w:numId w:val="1"/>
         </w:numPr>
+        <w:jc w:val="both"/>
         <w:rPr>
           <w:rFonts w:ascii="Times New Roman" w:hAnsi="Times New Roman" w:cs="Times New Roman"/>
           <w:sz w:val="24"/>
@@ -4756,45 +4334,27 @@
     </w:p>
     <w:p>
       <w:pPr>
-        <w:rPr>
-          <w:rFonts w:ascii="Times New Roman" w:hAnsi="Times New Roman" w:cs="Times New Roman"/>
-          <w:sz w:val="24"/>
-          <w:szCs w:val="24"/>
-          <w:lang w:val="en-US"/>
-        </w:rPr>
-      </w:pPr>
-      <w:r>
-        <w:rPr>
-          <w:rFonts w:ascii="Times New Roman" w:hAnsi="Times New Roman" w:cs="Times New Roman"/>
-          <w:sz w:val="24"/>
-          <w:szCs w:val="24"/>
-          <w:lang w:val="en-US"/>
-        </w:rPr>
-        <w:t xml:space="preserve">The setting of the starting parameters is quietly important, especially for the optimization methods that we are going to use later </w:t>
-      </w:r>
-      <w:proofErr w:type="gramStart"/>
-      <w:r>
-        <w:rPr>
-          <w:rFonts w:ascii="Times New Roman" w:hAnsi="Times New Roman" w:cs="Times New Roman"/>
-          <w:sz w:val="24"/>
-          <w:szCs w:val="24"/>
-          <w:lang w:val="en-US"/>
-        </w:rPr>
-        <w:t>in order to</w:t>
-      </w:r>
-      <w:proofErr w:type="gramEnd"/>
-      <w:r>
-        <w:rPr>
-          <w:rFonts w:ascii="Times New Roman" w:hAnsi="Times New Roman" w:cs="Times New Roman"/>
-          <w:sz w:val="24"/>
-          <w:szCs w:val="24"/>
-          <w:lang w:val="en-US"/>
-        </w:rPr>
-        <w:t xml:space="preserve"> optimize our model. We underline how especially the Gradient Descent method tends to be very sensitive to the initial parameters, in such a way that if we set values of them that are not appropriate our optimization function will diverge to infinity.</w:t>
-      </w:r>
-    </w:p>
-    <w:p>
-      <w:pPr>
+        <w:jc w:val="both"/>
+        <w:rPr>
+          <w:rFonts w:ascii="Times New Roman" w:hAnsi="Times New Roman" w:cs="Times New Roman"/>
+          <w:sz w:val="24"/>
+          <w:szCs w:val="24"/>
+          <w:lang w:val="en-US"/>
+        </w:rPr>
+      </w:pPr>
+      <w:r>
+        <w:rPr>
+          <w:rFonts w:ascii="Times New Roman" w:hAnsi="Times New Roman" w:cs="Times New Roman"/>
+          <w:sz w:val="24"/>
+          <w:szCs w:val="24"/>
+          <w:lang w:val="en-US"/>
+        </w:rPr>
+        <w:t>The setting of the starting parameters is quietly important, especially for the optimization methods that we are going to use later in order to optimize our model. We underline how especially the Gradient Descent method tends to be very sensitive to the initial parameters, in such a way that if we set values of them that are not appropriate our optimization function will diverge to infinity.</w:t>
+      </w:r>
+    </w:p>
+    <w:p>
+      <w:pPr>
+        <w:jc w:val="both"/>
         <w:rPr>
           <w:rFonts w:ascii="Times New Roman" w:hAnsi="Times New Roman" w:cs="Times New Roman"/>
           <w:sz w:val="24"/>
@@ -4832,6 +4392,7 @@
     </w:p>
     <w:p>
       <w:pPr>
+        <w:jc w:val="both"/>
         <w:rPr>
           <w:rFonts w:ascii="Times New Roman" w:hAnsi="Times New Roman" w:cs="Times New Roman"/>
           <w:sz w:val="24"/>
@@ -4879,6 +4440,7 @@
     </w:p>
     <w:p>
       <w:pPr>
+        <w:jc w:val="both"/>
         <w:rPr>
           <w:rFonts w:ascii="Times New Roman" w:hAnsi="Times New Roman" w:cs="Times New Roman"/>
           <w:sz w:val="24"/>
@@ -4903,6 +4465,7 @@
           <w:ilvl w:val="0"/>
           <w:numId w:val="6"/>
         </w:numPr>
+        <w:jc w:val="both"/>
         <w:rPr>
           <w:rFonts w:ascii="Times New Roman" w:hAnsi="Times New Roman" w:cs="Times New Roman"/>
           <w:sz w:val="24"/>
@@ -4967,6 +4530,7 @@
           <w:ilvl w:val="0"/>
           <w:numId w:val="6"/>
         </w:numPr>
+        <w:jc w:val="both"/>
         <w:rPr>
           <w:rFonts w:ascii="Times New Roman" w:hAnsi="Times New Roman" w:cs="Times New Roman"/>
           <w:sz w:val="24"/>
@@ -5031,6 +4595,7 @@
           <w:ilvl w:val="0"/>
           <w:numId w:val="6"/>
         </w:numPr>
+        <w:jc w:val="both"/>
         <w:rPr>
           <w:rFonts w:ascii="Times New Roman" w:hAnsi="Times New Roman" w:cs="Times New Roman"/>
           <w:sz w:val="24"/>
@@ -5095,6 +4660,7 @@
           <w:ilvl w:val="0"/>
           <w:numId w:val="6"/>
         </w:numPr>
+        <w:jc w:val="both"/>
         <w:rPr>
           <w:rFonts w:ascii="Times New Roman" w:hAnsi="Times New Roman" w:cs="Times New Roman"/>
           <w:sz w:val="24"/>
@@ -5159,6 +4725,7 @@
           <w:ilvl w:val="0"/>
           <w:numId w:val="6"/>
         </w:numPr>
+        <w:jc w:val="both"/>
         <w:rPr>
           <w:rFonts w:ascii="Times New Roman" w:hAnsi="Times New Roman" w:cs="Times New Roman"/>
           <w:sz w:val="24"/>
@@ -5223,6 +4790,7 @@
           <w:ilvl w:val="0"/>
           <w:numId w:val="6"/>
         </w:numPr>
+        <w:jc w:val="both"/>
         <w:rPr>
           <w:rFonts w:ascii="Times New Roman" w:hAnsi="Times New Roman" w:cs="Times New Roman"/>
           <w:sz w:val="24"/>
@@ -5291,6 +4859,7 @@
     </w:p>
     <w:p>
       <w:pPr>
+        <w:jc w:val="both"/>
         <w:rPr>
           <w:rFonts w:ascii="Times New Roman" w:hAnsi="Times New Roman" w:cs="Times New Roman"/>
           <w:sz w:val="24"/>
@@ -5310,6 +4879,7 @@
     </w:p>
     <w:p>
       <w:pPr>
+        <w:jc w:val="both"/>
         <w:rPr>
           <w:rFonts w:ascii="Times New Roman" w:eastAsiaTheme="minorEastAsia" w:hAnsi="Times New Roman" w:cs="Times New Roman"/>
           <w:sz w:val="24"/>
@@ -5338,6 +4908,7 @@
     </w:p>
     <w:p>
       <w:pPr>
+        <w:jc w:val="both"/>
         <w:rPr>
           <w:rFonts w:ascii="Times New Roman" w:hAnsi="Times New Roman" w:cs="Times New Roman"/>
           <w:sz w:val="24"/>
@@ -5381,6 +4952,7 @@
           <w:ilvl w:val="0"/>
           <w:numId w:val="7"/>
         </w:numPr>
+        <w:jc w:val="both"/>
         <w:rPr>
           <w:rFonts w:ascii="Times New Roman" w:hAnsi="Times New Roman" w:cs="Times New Roman"/>
           <w:sz w:val="24"/>
@@ -5407,6 +4979,7 @@
           <w:ilvl w:val="0"/>
           <w:numId w:val="7"/>
         </w:numPr>
+        <w:jc w:val="both"/>
         <w:rPr>
           <w:rFonts w:ascii="Times New Roman" w:hAnsi="Times New Roman" w:cs="Times New Roman"/>
           <w:sz w:val="24"/>
@@ -5433,6 +5006,7 @@
           <w:ilvl w:val="0"/>
           <w:numId w:val="7"/>
         </w:numPr>
+        <w:jc w:val="both"/>
         <w:rPr>
           <w:rFonts w:ascii="Times New Roman" w:hAnsi="Times New Roman" w:cs="Times New Roman"/>
           <w:sz w:val="24"/>
@@ -5459,6 +5033,7 @@
           <w:ilvl w:val="0"/>
           <w:numId w:val="7"/>
         </w:numPr>
+        <w:jc w:val="both"/>
         <w:rPr>
           <w:rFonts w:ascii="Times New Roman" w:hAnsi="Times New Roman" w:cs="Times New Roman"/>
           <w:sz w:val="24"/>
@@ -5485,6 +5060,7 @@
           <w:ilvl w:val="0"/>
           <w:numId w:val="7"/>
         </w:numPr>
+        <w:jc w:val="both"/>
         <w:rPr>
           <w:rFonts w:ascii="Times New Roman" w:hAnsi="Times New Roman" w:cs="Times New Roman"/>
           <w:sz w:val="24"/>
@@ -5506,84 +5082,47 @@
     </w:p>
     <w:p>
       <w:pPr>
-        <w:rPr>
-          <w:rFonts w:ascii="Times New Roman" w:hAnsi="Times New Roman" w:cs="Times New Roman"/>
-          <w:sz w:val="24"/>
-          <w:szCs w:val="24"/>
-          <w:lang w:val="en-US"/>
-        </w:rPr>
-      </w:pPr>
-      <w:r>
-        <w:rPr>
-          <w:rFonts w:ascii="Times New Roman" w:hAnsi="Times New Roman" w:cs="Times New Roman"/>
-          <w:sz w:val="24"/>
-          <w:szCs w:val="24"/>
-          <w:lang w:val="en-US"/>
-        </w:rPr>
-        <w:t xml:space="preserve">Added the Nelson Siegel model values to our data frames we have all the data we need </w:t>
-      </w:r>
-      <w:proofErr w:type="gramStart"/>
-      <w:r>
-        <w:rPr>
-          <w:rFonts w:ascii="Times New Roman" w:hAnsi="Times New Roman" w:cs="Times New Roman"/>
-          <w:sz w:val="24"/>
-          <w:szCs w:val="24"/>
-          <w:lang w:val="en-US"/>
-        </w:rPr>
-        <w:t>in order to</w:t>
-      </w:r>
-      <w:proofErr w:type="gramEnd"/>
-      <w:r>
-        <w:rPr>
-          <w:rFonts w:ascii="Times New Roman" w:hAnsi="Times New Roman" w:cs="Times New Roman"/>
-          <w:sz w:val="24"/>
-          <w:szCs w:val="24"/>
-          <w:lang w:val="en-US"/>
-        </w:rPr>
-        <w:t xml:space="preserve"> compute the sum of squared difference between observed and model predicted yields and optimize it according to the parameters.</w:t>
-      </w:r>
-    </w:p>
-    <w:p>
-      <w:pPr>
-        <w:rPr>
-          <w:rFonts w:ascii="Times New Roman" w:hAnsi="Times New Roman" w:cs="Times New Roman"/>
-          <w:sz w:val="24"/>
-          <w:szCs w:val="24"/>
-          <w:lang w:val="en-US"/>
-        </w:rPr>
-      </w:pPr>
-      <w:r>
-        <w:rPr>
-          <w:rFonts w:ascii="Times New Roman" w:hAnsi="Times New Roman" w:cs="Times New Roman"/>
-          <w:sz w:val="24"/>
-          <w:szCs w:val="24"/>
-          <w:lang w:val="en-US"/>
-        </w:rPr>
-        <w:t xml:space="preserve">The same has been made </w:t>
-      </w:r>
-      <w:proofErr w:type="gramStart"/>
-      <w:r>
-        <w:rPr>
-          <w:rFonts w:ascii="Times New Roman" w:hAnsi="Times New Roman" w:cs="Times New Roman"/>
-          <w:sz w:val="24"/>
-          <w:szCs w:val="24"/>
-          <w:lang w:val="en-US"/>
-        </w:rPr>
-        <w:t>in order to</w:t>
-      </w:r>
-      <w:proofErr w:type="gramEnd"/>
-      <w:r>
-        <w:rPr>
-          <w:rFonts w:ascii="Times New Roman" w:hAnsi="Times New Roman" w:cs="Times New Roman"/>
-          <w:sz w:val="24"/>
-          <w:szCs w:val="24"/>
-          <w:lang w:val="en-US"/>
-        </w:rPr>
-        <w:t xml:space="preserve"> add also the Nielson Siegel Svensson values.</w:t>
-      </w:r>
-    </w:p>
-    <w:p>
-      <w:pPr>
+        <w:jc w:val="both"/>
+        <w:rPr>
+          <w:rFonts w:ascii="Times New Roman" w:hAnsi="Times New Roman" w:cs="Times New Roman"/>
+          <w:sz w:val="24"/>
+          <w:szCs w:val="24"/>
+          <w:lang w:val="en-US"/>
+        </w:rPr>
+      </w:pPr>
+      <w:r>
+        <w:rPr>
+          <w:rFonts w:ascii="Times New Roman" w:hAnsi="Times New Roman" w:cs="Times New Roman"/>
+          <w:sz w:val="24"/>
+          <w:szCs w:val="24"/>
+          <w:lang w:val="en-US"/>
+        </w:rPr>
+        <w:t>Added the Nelson Siegel model values to our data frames we have all the data we need in order to compute the sum of squared difference between observed and model predicted yields and optimize it according to the parameters.</w:t>
+      </w:r>
+    </w:p>
+    <w:p>
+      <w:pPr>
+        <w:jc w:val="both"/>
+        <w:rPr>
+          <w:rFonts w:ascii="Times New Roman" w:hAnsi="Times New Roman" w:cs="Times New Roman"/>
+          <w:sz w:val="24"/>
+          <w:szCs w:val="24"/>
+          <w:lang w:val="en-US"/>
+        </w:rPr>
+      </w:pPr>
+      <w:r>
+        <w:rPr>
+          <w:rFonts w:ascii="Times New Roman" w:hAnsi="Times New Roman" w:cs="Times New Roman"/>
+          <w:sz w:val="24"/>
+          <w:szCs w:val="24"/>
+          <w:lang w:val="en-US"/>
+        </w:rPr>
+        <w:t>The same has been made in order to add also the Nielson Siegel Svensson values.</w:t>
+      </w:r>
+    </w:p>
+    <w:p>
+      <w:pPr>
+        <w:jc w:val="both"/>
         <w:rPr>
           <w:rFonts w:ascii="Times New Roman" w:hAnsi="Times New Roman" w:cs="Times New Roman"/>
           <w:sz w:val="24"/>
@@ -5595,6 +5134,7 @@
     <w:p>
       <w:pPr>
         <w:pStyle w:val="Heading2"/>
+        <w:jc w:val="both"/>
         <w:rPr>
           <w:lang w:val="en-US"/>
         </w:rPr>
@@ -5608,13 +5148,15 @@
     </w:p>
     <w:p>
       <w:pPr>
-        <w:rPr>
-          <w:lang w:val="en-US"/>
-        </w:rPr>
-      </w:pPr>
-    </w:p>
-    <w:p>
-      <w:pPr>
+        <w:jc w:val="both"/>
+        <w:rPr>
+          <w:lang w:val="en-US"/>
+        </w:rPr>
+      </w:pPr>
+    </w:p>
+    <w:p>
+      <w:pPr>
+        <w:jc w:val="both"/>
         <w:rPr>
           <w:rFonts w:ascii="Times New Roman" w:hAnsi="Times New Roman" w:cs="Times New Roman"/>
           <w:sz w:val="24"/>
@@ -5634,6 +5176,7 @@
     </w:p>
     <w:p>
       <w:pPr>
+        <w:jc w:val="both"/>
         <w:rPr>
           <w:rFonts w:ascii="Times New Roman" w:eastAsiaTheme="minorEastAsia" w:hAnsi="Times New Roman" w:cs="Times New Roman"/>
         </w:rPr>
@@ -5746,6 +5289,7 @@
     </w:p>
     <w:p>
       <w:pPr>
+        <w:jc w:val="both"/>
         <w:rPr>
           <w:rFonts w:ascii="Times New Roman" w:eastAsiaTheme="minorEastAsia" w:hAnsi="Times New Roman" w:cs="Times New Roman"/>
           <w:sz w:val="24"/>
@@ -5765,7 +5309,7 @@
     </w:p>
     <w:p>
       <w:pPr>
-        <w:jc w:val="center"/>
+        <w:jc w:val="both"/>
         <w:rPr>
           <w:rFonts w:ascii="Times New Roman" w:hAnsi="Times New Roman" w:cs="Times New Roman"/>
           <w:sz w:val="24"/>
@@ -5794,7 +5338,7 @@
         </w:rPr>
         <w:lastRenderedPageBreak/>
         <w:drawing>
-          <wp:inline distT="0" distB="0" distL="0" distR="0" wp14:anchorId="2F6FC95F" wp14:editId="6E8D180D">
+          <wp:inline distT="0" distB="0" distL="0" distR="0" wp14:anchorId="4FD6AABD" wp14:editId="7960EC40">
             <wp:extent cx="5105400" cy="1031265"/>
             <wp:effectExtent l="0" t="0" r="0" b="0"/>
             <wp:docPr id="1097282160" name="Picture 1" descr="A computer code with black text&#10;&#10;Description automatically generated"/>
@@ -5832,6 +5376,7 @@
     </w:p>
     <w:p>
       <w:pPr>
+        <w:jc w:val="both"/>
         <w:rPr>
           <w:rFonts w:ascii="Times New Roman" w:hAnsi="Times New Roman" w:cs="Times New Roman"/>
           <w:sz w:val="24"/>
@@ -5851,32 +5396,22 @@
     </w:p>
     <w:p>
       <w:pPr>
-        <w:rPr>
-          <w:rFonts w:ascii="Times New Roman" w:hAnsi="Times New Roman" w:cs="Times New Roman"/>
-          <w:sz w:val="24"/>
-          <w:szCs w:val="24"/>
-          <w:lang w:val="en-US"/>
-        </w:rPr>
-      </w:pPr>
-      <w:proofErr w:type="gramStart"/>
-      <w:r>
-        <w:rPr>
-          <w:rFonts w:ascii="Times New Roman" w:hAnsi="Times New Roman" w:cs="Times New Roman"/>
-          <w:sz w:val="24"/>
-          <w:szCs w:val="24"/>
-          <w:lang w:val="en-US"/>
-        </w:rPr>
-        <w:t>In order to</w:t>
-      </w:r>
-      <w:proofErr w:type="gramEnd"/>
-      <w:r>
-        <w:rPr>
-          <w:rFonts w:ascii="Times New Roman" w:hAnsi="Times New Roman" w:cs="Times New Roman"/>
-          <w:sz w:val="24"/>
-          <w:szCs w:val="24"/>
-          <w:lang w:val="en-US"/>
-        </w:rPr>
-        <w:t xml:space="preserve"> use these two methods, we imported them at the beginning, adjusting a bit at our convenience the one presented in class, during Laboratory 02; we imported </w:t>
+        <w:jc w:val="both"/>
+        <w:rPr>
+          <w:rFonts w:ascii="Times New Roman" w:hAnsi="Times New Roman" w:cs="Times New Roman"/>
+          <w:sz w:val="24"/>
+          <w:szCs w:val="24"/>
+          <w:lang w:val="en-US"/>
+        </w:rPr>
+      </w:pPr>
+      <w:r>
+        <w:rPr>
+          <w:rFonts w:ascii="Times New Roman" w:hAnsi="Times New Roman" w:cs="Times New Roman"/>
+          <w:sz w:val="24"/>
+          <w:szCs w:val="24"/>
+          <w:lang w:val="en-US"/>
+        </w:rPr>
+        <w:t xml:space="preserve">In order to use these two methods, we imported them at the beginning, adjusting a bit at our convenience the one presented in class, during Laboratory 02; we imported </w:t>
       </w:r>
       <w:r>
         <w:rPr>
@@ -5901,6 +5436,7 @@
     </w:p>
     <w:p>
       <w:pPr>
+        <w:jc w:val="both"/>
         <w:rPr>
           <w:rFonts w:ascii="Times New Roman" w:hAnsi="Times New Roman" w:cs="Times New Roman"/>
           <w:sz w:val="24"/>
@@ -5916,6 +5452,7 @@
           <w:ilvl w:val="0"/>
           <w:numId w:val="5"/>
         </w:numPr>
+        <w:jc w:val="both"/>
         <w:rPr>
           <w:lang w:val="en-US"/>
         </w:rPr>
@@ -5929,13 +5466,15 @@
     </w:p>
     <w:p>
       <w:pPr>
-        <w:rPr>
-          <w:lang w:val="en-US"/>
-        </w:rPr>
-      </w:pPr>
-    </w:p>
-    <w:p>
-      <w:pPr>
+        <w:jc w:val="both"/>
+        <w:rPr>
+          <w:lang w:val="en-US"/>
+        </w:rPr>
+      </w:pPr>
+    </w:p>
+    <w:p>
+      <w:pPr>
+        <w:jc w:val="both"/>
         <w:rPr>
           <w:rFonts w:ascii="Times New Roman" w:hAnsi="Times New Roman" w:cs="Times New Roman"/>
           <w:sz w:val="24"/>
@@ -5955,6 +5494,7 @@
     </w:p>
     <w:p>
       <w:pPr>
+        <w:jc w:val="both"/>
         <w:rPr>
           <w:rFonts w:ascii="Times New Roman" w:hAnsi="Times New Roman" w:cs="Times New Roman"/>
           <w:sz w:val="24"/>
@@ -5974,25 +5514,143 @@
     </w:p>
     <w:p>
       <w:pPr>
-        <w:rPr>
-          <w:rFonts w:ascii="Times New Roman" w:hAnsi="Times New Roman" w:cs="Times New Roman"/>
-          <w:sz w:val="24"/>
-          <w:szCs w:val="24"/>
-          <w:lang w:val="en-US"/>
-        </w:rPr>
-      </w:pPr>
-      <w:r>
-        <w:rPr>
-          <w:rFonts w:ascii="Times New Roman" w:hAnsi="Times New Roman" w:cs="Times New Roman"/>
-          <w:sz w:val="24"/>
-          <w:szCs w:val="24"/>
-          <w:lang w:val="en-US"/>
-        </w:rPr>
-        <w:t>The descent direction is the gradient of f calculated in the point before the one we are trying to update, while α is found by performing approximate line search. The updated x is going to be the previous one plus alpha multiplied by the descent direction.</w:t>
-      </w:r>
-    </w:p>
-    <w:p>
-      <w:pPr>
+        <w:jc w:val="both"/>
+        <w:rPr>
+          <w:rFonts w:ascii="Times New Roman" w:hAnsi="Times New Roman" w:cs="Times New Roman"/>
+          <w:sz w:val="24"/>
+          <w:szCs w:val="24"/>
+          <w:lang w:val="en-US"/>
+        </w:rPr>
+      </w:pPr>
+      <w:r>
+        <w:rPr>
+          <w:rFonts w:ascii="Times New Roman" w:hAnsi="Times New Roman" w:cs="Times New Roman"/>
+          <w:sz w:val="24"/>
+          <w:szCs w:val="24"/>
+          <w:lang w:val="en-US"/>
+        </w:rPr>
+        <w:t>The descent direction is the gradient of f calculated in the point before the one we are trying to update, while α is found by performing approximate line search</w:t>
+      </w:r>
+      <w:r>
+        <w:rPr>
+          <w:rFonts w:ascii="Times New Roman" w:hAnsi="Times New Roman" w:cs="Times New Roman"/>
+          <w:sz w:val="24"/>
+          <w:szCs w:val="24"/>
+          <w:lang w:val="en-US"/>
+        </w:rPr>
+        <w:t>, which ensures that we give to our descent direction a stable minimization following the ‘Armijo-Goldstein Condition’</w:t>
+      </w:r>
+      <w:r>
+        <w:rPr>
+          <w:rFonts w:ascii="Times New Roman" w:hAnsi="Times New Roman" w:cs="Times New Roman"/>
+          <w:sz w:val="24"/>
+          <w:szCs w:val="24"/>
+          <w:lang w:val="en-US"/>
+        </w:rPr>
+        <w:t xml:space="preserve">. </w:t>
+      </w:r>
+    </w:p>
+    <w:p>
+      <w:pPr>
+        <w:jc w:val="both"/>
+        <w:rPr>
+          <w:rFonts w:ascii="Times New Roman" w:hAnsi="Times New Roman" w:cs="Times New Roman"/>
+          <w:sz w:val="24"/>
+          <w:szCs w:val="24"/>
+          <w:lang w:val="en-US"/>
+        </w:rPr>
+      </w:pPr>
+      <w:r>
+        <w:rPr>
+          <w:rFonts w:ascii="Times New Roman" w:hAnsi="Times New Roman" w:cs="Times New Roman"/>
+          <w:sz w:val="24"/>
+          <w:szCs w:val="24"/>
+          <w:lang w:val="en-US"/>
+        </w:rPr>
+        <w:t xml:space="preserve">After several tests we went for </w:t>
+      </w:r>
+      <m:oMath>
+        <m:r>
+          <w:rPr>
+            <w:rFonts w:ascii="Cambria Math" w:hAnsi="Cambria Math" w:cs="Times New Roman"/>
+            <w:sz w:val="24"/>
+            <w:szCs w:val="24"/>
+            <w:lang w:val="en-US"/>
+          </w:rPr>
+          <m:t>α=0.65</m:t>
+        </m:r>
+      </m:oMath>
+      <w:r>
+        <w:rPr>
+          <w:rFonts w:ascii="Times New Roman" w:eastAsiaTheme="minorEastAsia" w:hAnsi="Times New Roman" w:cs="Times New Roman"/>
+          <w:sz w:val="24"/>
+          <w:szCs w:val="24"/>
+          <w:lang w:val="en-US"/>
+        </w:rPr>
+        <w:t xml:space="preserve">. We found that this value was a good meeting point between a good computational time and a good approximation. For example, </w:t>
+      </w:r>
+      <m:oMath>
+        <m:r>
+          <w:rPr>
+            <w:rFonts w:ascii="Cambria Math" w:eastAsiaTheme="minorEastAsia" w:hAnsi="Cambria Math" w:cs="Times New Roman"/>
+            <w:sz w:val="24"/>
+            <w:szCs w:val="24"/>
+            <w:lang w:val="en-US"/>
+          </w:rPr>
+          <m:t>α = 10</m:t>
+        </m:r>
+      </m:oMath>
+      <w:r>
+        <w:rPr>
+          <w:rFonts w:ascii="Times New Roman" w:eastAsiaTheme="minorEastAsia" w:hAnsi="Times New Roman" w:cs="Times New Roman"/>
+          <w:sz w:val="24"/>
+          <w:szCs w:val="24"/>
+          <w:lang w:val="en-US"/>
+        </w:rPr>
+        <w:t xml:space="preserve"> was taking much less iterations but was overstepping a lot, while for an alpha smaller than 0.65</w:t>
+      </w:r>
+      <w:r>
+        <w:rPr>
+          <w:rFonts w:ascii="Times New Roman" w:hAnsi="Times New Roman" w:cs="Times New Roman"/>
+          <w:sz w:val="24"/>
+          <w:szCs w:val="24"/>
+          <w:lang w:val="en-US"/>
+        </w:rPr>
+        <w:t xml:space="preserve"> the time taken was too much.</w:t>
+      </w:r>
+    </w:p>
+    <w:p>
+      <w:pPr>
+        <w:jc w:val="both"/>
+        <w:rPr>
+          <w:rFonts w:ascii="Times New Roman" w:eastAsiaTheme="minorEastAsia" w:hAnsi="Times New Roman" w:cs="Times New Roman"/>
+          <w:sz w:val="24"/>
+          <w:szCs w:val="24"/>
+          <w:lang w:val="en-US"/>
+        </w:rPr>
+      </w:pPr>
+      <w:r>
+        <w:rPr>
+          <w:rFonts w:ascii="Times New Roman" w:hAnsi="Times New Roman" w:cs="Times New Roman"/>
+          <w:sz w:val="24"/>
+          <w:szCs w:val="24"/>
+          <w:lang w:val="en-US"/>
+        </w:rPr>
+        <w:t>Given that, t</w:t>
+      </w:r>
+      <w:r>
+        <w:rPr>
+          <w:rFonts w:ascii="Times New Roman" w:hAnsi="Times New Roman" w:cs="Times New Roman"/>
+          <w:sz w:val="24"/>
+          <w:szCs w:val="24"/>
+          <w:lang w:val="en-US"/>
+        </w:rPr>
+        <w:t>he updated x is going to be the previous one plus alpha multiplied by the descent direction.</w:t>
+      </w:r>
+    </w:p>
+    <w:p>
+      <w:pPr>
+        <w:jc w:val="both"/>
         <w:rPr>
           <w:rFonts w:ascii="Times New Roman" w:hAnsi="Times New Roman" w:cs="Times New Roman"/>
           <w:sz w:val="24"/>
@@ -6012,26 +5670,27 @@
     </w:p>
     <w:p>
       <w:pPr>
-        <w:rPr>
-          <w:rFonts w:ascii="Times New Roman" w:hAnsi="Times New Roman" w:cs="Times New Roman"/>
-          <w:sz w:val="24"/>
-          <w:szCs w:val="24"/>
-          <w:lang w:val="en-US"/>
-        </w:rPr>
-      </w:pPr>
-      <w:r>
-        <w:rPr>
-          <w:rFonts w:ascii="Times New Roman" w:hAnsi="Times New Roman" w:cs="Times New Roman"/>
-          <w:sz w:val="24"/>
-          <w:szCs w:val="24"/>
-          <w:highlight w:val="yellow"/>
-          <w:lang w:val="en-US"/>
-        </w:rPr>
-        <w:t>We established the maximum number of iterations to be 50.</w:t>
-      </w:r>
-    </w:p>
-    <w:p>
-      <w:pPr>
+        <w:jc w:val="both"/>
+        <w:rPr>
+          <w:rFonts w:ascii="Times New Roman" w:hAnsi="Times New Roman" w:cs="Times New Roman"/>
+          <w:sz w:val="24"/>
+          <w:szCs w:val="24"/>
+          <w:lang w:val="en-US"/>
+        </w:rPr>
+      </w:pPr>
+      <w:r>
+        <w:rPr>
+          <w:rFonts w:ascii="Times New Roman" w:hAnsi="Times New Roman" w:cs="Times New Roman"/>
+          <w:sz w:val="24"/>
+          <w:szCs w:val="24"/>
+          <w:lang w:val="en-US"/>
+        </w:rPr>
+        <w:t>We established the maximum number of iterations to be 100.</w:t>
+      </w:r>
+    </w:p>
+    <w:p>
+      <w:pPr>
+        <w:jc w:val="both"/>
         <w:rPr>
           <w:rFonts w:ascii="Times New Roman" w:hAnsi="Times New Roman" w:cs="Times New Roman"/>
           <w:i/>
@@ -6110,7 +5769,7 @@
           <w:szCs w:val="24"/>
           <w:lang w:val="en-US"/>
         </w:rPr>
-        <w:t>‘Lab02_solutions</w:t>
+        <w:t>‘Lab</w:t>
       </w:r>
       <w:r>
         <w:rPr>
@@ -6126,6 +5785,7 @@
     </w:p>
     <w:p>
       <w:pPr>
+        <w:jc w:val="both"/>
         <w:rPr>
           <w:rFonts w:ascii="Times New Roman" w:hAnsi="Times New Roman" w:cs="Times New Roman"/>
           <w:i/>
@@ -6158,79 +5818,710 @@
     </w:p>
     <w:p>
       <w:pPr>
-        <w:rPr>
-          <w:rFonts w:ascii="Times New Roman" w:hAnsi="Times New Roman" w:cs="Times New Roman"/>
-          <w:sz w:val="24"/>
-          <w:szCs w:val="24"/>
-          <w:lang w:val="en-US"/>
-        </w:rPr>
-      </w:pPr>
-      <w:r>
-        <w:rPr>
-          <w:rFonts w:ascii="Times New Roman" w:hAnsi="Times New Roman" w:cs="Times New Roman"/>
-          <w:sz w:val="24"/>
-          <w:szCs w:val="24"/>
-          <w:lang w:val="en-US"/>
-        </w:rPr>
-        <w:t>By running the code, we obtained that the Gradient Descent method performed fifty iterations, which is the maximum number of iterations we decided at the beginning, clearly this state that there is an issue in the convergence of the method, which is converging slowly.</w:t>
-      </w:r>
-    </w:p>
-    <w:p>
-      <w:pPr>
-        <w:rPr>
-          <w:rFonts w:ascii="Times New Roman" w:hAnsi="Times New Roman" w:cs="Times New Roman"/>
-          <w:sz w:val="24"/>
-          <w:szCs w:val="24"/>
-          <w:lang w:val="en-US"/>
-        </w:rPr>
-      </w:pPr>
-      <w:r>
-        <w:rPr>
-          <w:rFonts w:ascii="Times New Roman" w:hAnsi="Times New Roman" w:cs="Times New Roman"/>
-          <w:sz w:val="24"/>
-          <w:szCs w:val="24"/>
-          <w:lang w:val="en-US"/>
-        </w:rPr>
-        <w:t xml:space="preserve">Also moving to the plots one can clearly notice that the observed yield curve and the predicted one are not following the same route. </w:t>
-      </w:r>
-    </w:p>
-    <w:p>
-      <w:pPr>
-        <w:rPr>
-          <w:rFonts w:ascii="Times New Roman" w:hAnsi="Times New Roman" w:cs="Times New Roman"/>
-          <w:sz w:val="24"/>
-          <w:szCs w:val="24"/>
-          <w:lang w:val="en-US"/>
-        </w:rPr>
-      </w:pPr>
-      <w:r>
-        <w:rPr>
-          <w:rFonts w:ascii="Times New Roman" w:hAnsi="Times New Roman" w:cs="Times New Roman"/>
-          <w:sz w:val="24"/>
-          <w:szCs w:val="24"/>
-          <w:lang w:val="en-US"/>
-        </w:rPr>
-        <w:t>The issue in the convergence of the model could be given by the fact that the initial parameters are not the optimal ones, given the sensibility of the model to the starting values, the step size alpha or the maximum number of iterations are too small.</w:t>
-      </w:r>
-    </w:p>
-    <w:p>
-      <w:pPr>
-        <w:rPr>
-          <w:rFonts w:ascii="Times New Roman" w:hAnsi="Times New Roman" w:cs="Times New Roman"/>
-          <w:sz w:val="24"/>
-          <w:szCs w:val="24"/>
-          <w:lang w:val="en-US"/>
-        </w:rPr>
-      </w:pPr>
-      <w:r>
-        <w:rPr>
-          <w:rFonts w:ascii="Times New Roman" w:hAnsi="Times New Roman" w:cs="Times New Roman"/>
-          <w:sz w:val="24"/>
-          <w:szCs w:val="24"/>
-          <w:highlight w:val="yellow"/>
-          <w:lang w:val="en-US"/>
-        </w:rPr>
-        <w:t>To address this issue, we should explore various combinations of parameters.</w:t>
+        <w:jc w:val="both"/>
+        <w:rPr>
+          <w:rFonts w:ascii="Times New Roman" w:hAnsi="Times New Roman" w:cs="Times New Roman"/>
+          <w:sz w:val="24"/>
+          <w:szCs w:val="24"/>
+          <w:lang w:val="en-US"/>
+        </w:rPr>
+      </w:pPr>
+      <w:r>
+        <w:rPr>
+          <w:rFonts w:ascii="Times New Roman" w:hAnsi="Times New Roman" w:cs="Times New Roman"/>
+          <w:sz w:val="24"/>
+          <w:szCs w:val="24"/>
+          <w:lang w:val="en-US"/>
+        </w:rPr>
+        <w:t>We did the same also for the Nielson Siegel Svensson model, to compare which of the two models is more precise in fitting the historical data.</w:t>
+      </w:r>
+    </w:p>
+    <w:p>
+      <w:pPr>
+        <w:jc w:val="both"/>
+        <w:rPr>
+          <w:rFonts w:ascii="Times New Roman" w:hAnsi="Times New Roman" w:cs="Times New Roman"/>
+          <w:sz w:val="24"/>
+          <w:szCs w:val="24"/>
+          <w:lang w:val="en-US"/>
+        </w:rPr>
+      </w:pPr>
+      <w:r>
+        <w:rPr>
+          <w:rFonts w:ascii="Times New Roman" w:hAnsi="Times New Roman" w:cs="Times New Roman"/>
+          <w:sz w:val="24"/>
+          <w:szCs w:val="24"/>
+          <w:lang w:val="en-US"/>
+        </w:rPr>
+        <w:lastRenderedPageBreak/>
+        <w:t>By running the code, we obtained that for most of the data provided the Gradient Descent method performed one-hundred iterations, which is the maximum number of iterations we decided at the beginning, clearly this state that the method is converging slowly.</w:t>
+      </w:r>
+    </w:p>
+    <w:p>
+      <w:pPr>
+        <w:jc w:val="both"/>
+        <w:rPr>
+          <w:rFonts w:ascii="Times New Roman" w:hAnsi="Times New Roman" w:cs="Times New Roman"/>
+          <w:sz w:val="24"/>
+          <w:szCs w:val="24"/>
+          <w:lang w:val="en-US"/>
+        </w:rPr>
+      </w:pPr>
+      <w:r>
+        <w:rPr>
+          <w:rFonts w:ascii="Times New Roman" w:hAnsi="Times New Roman" w:cs="Times New Roman"/>
+          <w:sz w:val="24"/>
+          <w:szCs w:val="24"/>
+          <w:lang w:val="en-US"/>
+        </w:rPr>
+        <w:t>Also moving to the plots one can clearly notice that, when the gradient descent performed less than one hundred iterations the Nielson Siegel curve, and the Nielson Siegel Svensson curve as well, are perfectly fitting the historical yield data. This is the case for instance of the Nelson Siegel and Nelson Siegel Svensson curve for US bond on the 1</w:t>
+      </w:r>
+      <w:r>
+        <w:rPr>
+          <w:rFonts w:ascii="Times New Roman" w:hAnsi="Times New Roman" w:cs="Times New Roman"/>
+          <w:sz w:val="24"/>
+          <w:szCs w:val="24"/>
+          <w:vertAlign w:val="superscript"/>
+          <w:lang w:val="en-US"/>
+        </w:rPr>
+        <w:t>st</w:t>
+      </w:r>
+      <w:r>
+        <w:rPr>
+          <w:rFonts w:ascii="Times New Roman" w:hAnsi="Times New Roman" w:cs="Times New Roman"/>
+          <w:sz w:val="24"/>
+          <w:szCs w:val="24"/>
+          <w:lang w:val="en-US"/>
+        </w:rPr>
+        <w:t xml:space="preserve"> of January 2022, for which the Gradient Descent performed 95 and 96 iterations for the Nielson Siegel and Nielson Siegel Svensson respectively.</w:t>
+      </w:r>
+    </w:p>
+    <w:p>
+      <w:pPr>
+        <w:rPr>
+          <w:rFonts w:ascii="Times New Roman" w:hAnsi="Times New Roman" w:cs="Times New Roman"/>
+          <w:sz w:val="24"/>
+          <w:szCs w:val="24"/>
+          <w:lang w:val="en-US"/>
+        </w:rPr>
+      </w:pPr>
+    </w:p>
+    <w:p>
+      <w:pPr>
+        <w:rPr>
+          <w:rFonts w:ascii="Times New Roman" w:hAnsi="Times New Roman" w:cs="Times New Roman"/>
+          <w:sz w:val="24"/>
+          <w:szCs w:val="24"/>
+          <w:lang w:val="en-US"/>
+        </w:rPr>
+      </w:pPr>
+      <w:r>
+        <w:rPr>
+          <w:rFonts w:ascii="Times New Roman" w:hAnsi="Times New Roman" w:cs="Times New Roman"/>
+          <w:noProof/>
+          <w:sz w:val="24"/>
+          <w:szCs w:val="24"/>
+          <w:lang w:val="en-US"/>
+        </w:rPr>
+        <w:drawing>
+          <wp:anchor distT="0" distB="0" distL="114300" distR="114300" simplePos="0" relativeHeight="251659264" behindDoc="0" locked="0" layoutInCell="1" allowOverlap="1" wp14:anchorId="16543A0E" wp14:editId="3843E6A8">
+            <wp:simplePos x="0" y="0"/>
+            <wp:positionH relativeFrom="margin">
+              <wp:align>right</wp:align>
+            </wp:positionH>
+            <wp:positionV relativeFrom="paragraph">
+              <wp:posOffset>4445</wp:posOffset>
+            </wp:positionV>
+            <wp:extent cx="2982595" cy="2309495"/>
+            <wp:effectExtent l="0" t="0" r="8255" b="0"/>
+            <wp:wrapThrough wrapText="bothSides">
+              <wp:wrapPolygon edited="0">
+                <wp:start x="0" y="0"/>
+                <wp:lineTo x="0" y="21380"/>
+                <wp:lineTo x="21522" y="21380"/>
+                <wp:lineTo x="21522" y="0"/>
+                <wp:lineTo x="0" y="0"/>
+              </wp:wrapPolygon>
+            </wp:wrapThrough>
+            <wp:docPr id="557332138" name="Picture 3"/>
+            <wp:cNvGraphicFramePr>
+              <a:graphicFrameLocks xmlns:a="http://schemas.openxmlformats.org/drawingml/2006/main" noChangeAspect="1"/>
+            </wp:cNvGraphicFramePr>
+            <a:graphic xmlns:a="http://schemas.openxmlformats.org/drawingml/2006/main">
+              <a:graphicData uri="http://schemas.openxmlformats.org/drawingml/2006/picture">
+                <pic:pic xmlns:pic="http://schemas.openxmlformats.org/drawingml/2006/picture">
+                  <pic:nvPicPr>
+                    <pic:cNvPr id="0" name="Picture 2"/>
+                    <pic:cNvPicPr>
+                      <a:picLocks noChangeAspect="1" noChangeArrowheads="1"/>
+                    </pic:cNvPicPr>
+                  </pic:nvPicPr>
+                  <pic:blipFill>
+                    <a:blip r:embed="rId12">
+                      <a:extLst>
+                        <a:ext uri="{28A0092B-C50C-407E-A947-70E740481C1C}">
+                          <a14:useLocalDpi xmlns:a14="http://schemas.microsoft.com/office/drawing/2010/main" val="0"/>
+                        </a:ext>
+                      </a:extLst>
+                    </a:blip>
+                    <a:srcRect/>
+                    <a:stretch>
+                      <a:fillRect/>
+                    </a:stretch>
+                  </pic:blipFill>
+                  <pic:spPr bwMode="auto">
+                    <a:xfrm>
+                      <a:off x="0" y="0"/>
+                      <a:ext cx="2982595" cy="2309495"/>
+                    </a:xfrm>
+                    <a:prstGeom prst="rect">
+                      <a:avLst/>
+                    </a:prstGeom>
+                    <a:noFill/>
+                  </pic:spPr>
+                </pic:pic>
+              </a:graphicData>
+            </a:graphic>
+            <wp14:sizeRelH relativeFrom="margin">
+              <wp14:pctWidth>0</wp14:pctWidth>
+            </wp14:sizeRelH>
+            <wp14:sizeRelV relativeFrom="margin">
+              <wp14:pctHeight>0</wp14:pctHeight>
+            </wp14:sizeRelV>
+          </wp:anchor>
+        </w:drawing>
+      </w:r>
+      <w:r>
+        <w:rPr>
+          <w:noProof/>
+        </w:rPr>
+        <w:drawing>
+          <wp:inline distT="0" distB="0" distL="0" distR="0" wp14:anchorId="1FF47E05" wp14:editId="01934822">
+            <wp:extent cx="2971800" cy="2302510"/>
+            <wp:effectExtent l="0" t="0" r="0" b="2540"/>
+            <wp:docPr id="7454477" name="Picture 2" descr="A graph with numbers and lines&#10;&#10;Description automatically generated"/>
+            <wp:cNvGraphicFramePr>
+              <a:graphicFrameLocks xmlns:a="http://schemas.openxmlformats.org/drawingml/2006/main" noChangeAspect="1"/>
+            </wp:cNvGraphicFramePr>
+            <a:graphic xmlns:a="http://schemas.openxmlformats.org/drawingml/2006/main">
+              <a:graphicData uri="http://schemas.openxmlformats.org/drawingml/2006/picture">
+                <pic:pic xmlns:pic="http://schemas.openxmlformats.org/drawingml/2006/picture">
+                  <pic:nvPicPr>
+                    <pic:cNvPr id="7454477" name="Picture 2" descr="A graph with numbers and lines&#10;&#10;Description automatically generated"/>
+                    <pic:cNvPicPr>
+                      <a:picLocks noChangeAspect="1" noChangeArrowheads="1"/>
+                    </pic:cNvPicPr>
+                  </pic:nvPicPr>
+                  <pic:blipFill>
+                    <a:blip r:embed="rId13">
+                      <a:extLst>
+                        <a:ext uri="{28A0092B-C50C-407E-A947-70E740481C1C}">
+                          <a14:useLocalDpi xmlns:a14="http://schemas.microsoft.com/office/drawing/2010/main" val="0"/>
+                        </a:ext>
+                      </a:extLst>
+                    </a:blip>
+                    <a:srcRect/>
+                    <a:stretch>
+                      <a:fillRect/>
+                    </a:stretch>
+                  </pic:blipFill>
+                  <pic:spPr bwMode="auto">
+                    <a:xfrm>
+                      <a:off x="0" y="0"/>
+                      <a:ext cx="2971800" cy="2302510"/>
+                    </a:xfrm>
+                    <a:prstGeom prst="rect">
+                      <a:avLst/>
+                    </a:prstGeom>
+                    <a:noFill/>
+                    <a:ln>
+                      <a:noFill/>
+                    </a:ln>
+                  </pic:spPr>
+                </pic:pic>
+              </a:graphicData>
+            </a:graphic>
+          </wp:inline>
+        </w:drawing>
+      </w:r>
+    </w:p>
+    <w:p>
+      <w:pPr>
+        <w:rPr>
+          <w:rFonts w:ascii="Times New Roman" w:hAnsi="Times New Roman" w:cs="Times New Roman"/>
+          <w:sz w:val="24"/>
+          <w:szCs w:val="24"/>
+          <w:lang w:val="en-US"/>
+        </w:rPr>
+      </w:pPr>
+    </w:p>
+    <w:p>
+      <w:pPr>
+        <w:rPr>
+          <w:rFonts w:ascii="Times New Roman" w:hAnsi="Times New Roman" w:cs="Times New Roman"/>
+          <w:sz w:val="24"/>
+          <w:szCs w:val="24"/>
+          <w:lang w:val="en-US"/>
+        </w:rPr>
+      </w:pPr>
+      <w:r>
+        <w:rPr>
+          <w:rFonts w:ascii="Times New Roman" w:hAnsi="Times New Roman" w:cs="Times New Roman"/>
+          <w:sz w:val="24"/>
+          <w:szCs w:val="24"/>
+          <w:lang w:val="en-US"/>
+        </w:rPr>
+        <w:t>On the other hand, if we take into consideration data that performed the maximum number of iterations, the plots are still reflecting the historical data, but with less precision respect to the previous one. This is the case of US bonds on the 1</w:t>
+      </w:r>
+      <w:r>
+        <w:rPr>
+          <w:rFonts w:ascii="Times New Roman" w:hAnsi="Times New Roman" w:cs="Times New Roman"/>
+          <w:sz w:val="24"/>
+          <w:szCs w:val="24"/>
+          <w:vertAlign w:val="superscript"/>
+          <w:lang w:val="en-US"/>
+        </w:rPr>
+        <w:t>st</w:t>
+      </w:r>
+      <w:r>
+        <w:rPr>
+          <w:rFonts w:ascii="Times New Roman" w:hAnsi="Times New Roman" w:cs="Times New Roman"/>
+          <w:sz w:val="24"/>
+          <w:szCs w:val="24"/>
+          <w:lang w:val="en-US"/>
+        </w:rPr>
+        <w:t xml:space="preserve"> of February 2022:</w:t>
+      </w:r>
+    </w:p>
+    <w:p>
+      <w:pPr>
+        <w:rPr>
+          <w:rFonts w:ascii="Times New Roman" w:hAnsi="Times New Roman" w:cs="Times New Roman"/>
+          <w:sz w:val="24"/>
+          <w:szCs w:val="24"/>
+          <w:lang w:val="en-US"/>
+        </w:rPr>
+      </w:pPr>
+    </w:p>
+    <w:p>
+      <w:pPr>
+        <w:rPr>
+          <w:rFonts w:ascii="Times New Roman" w:hAnsi="Times New Roman" w:cs="Times New Roman"/>
+          <w:sz w:val="24"/>
+          <w:szCs w:val="24"/>
+          <w:lang w:val="en-US"/>
+        </w:rPr>
+      </w:pPr>
+      <w:r>
+        <w:rPr>
+          <w:rFonts w:ascii="Times New Roman" w:hAnsi="Times New Roman" w:cs="Times New Roman"/>
+          <w:noProof/>
+          <w:sz w:val="24"/>
+          <w:szCs w:val="24"/>
+          <w:lang w:val="en-US"/>
+        </w:rPr>
+        <w:drawing>
+          <wp:anchor distT="0" distB="0" distL="114300" distR="114300" simplePos="0" relativeHeight="251660288" behindDoc="0" locked="0" layoutInCell="1" allowOverlap="1" wp14:anchorId="0A42EA51" wp14:editId="4423CE1D">
+            <wp:simplePos x="0" y="0"/>
+            <wp:positionH relativeFrom="column">
+              <wp:posOffset>3143250</wp:posOffset>
+            </wp:positionH>
+            <wp:positionV relativeFrom="paragraph">
+              <wp:posOffset>0</wp:posOffset>
+            </wp:positionV>
+            <wp:extent cx="3001010" cy="2324100"/>
+            <wp:effectExtent l="0" t="0" r="8890" b="0"/>
+            <wp:wrapThrough wrapText="bothSides">
+              <wp:wrapPolygon edited="0">
+                <wp:start x="0" y="0"/>
+                <wp:lineTo x="0" y="21423"/>
+                <wp:lineTo x="21527" y="21423"/>
+                <wp:lineTo x="21527" y="0"/>
+                <wp:lineTo x="0" y="0"/>
+              </wp:wrapPolygon>
+            </wp:wrapThrough>
+            <wp:docPr id="239682211" name="Picture 5" descr="A graph with a line&#10;&#10;Description automatically generated"/>
+            <wp:cNvGraphicFramePr>
+              <a:graphicFrameLocks xmlns:a="http://schemas.openxmlformats.org/drawingml/2006/main" noChangeAspect="1"/>
+            </wp:cNvGraphicFramePr>
+            <a:graphic xmlns:a="http://schemas.openxmlformats.org/drawingml/2006/main">
+              <a:graphicData uri="http://schemas.openxmlformats.org/drawingml/2006/picture">
+                <pic:pic xmlns:pic="http://schemas.openxmlformats.org/drawingml/2006/picture">
+                  <pic:nvPicPr>
+                    <pic:cNvPr id="239682211" name="Picture 5" descr="A graph with a line&#10;&#10;Description automatically generated"/>
+                    <pic:cNvPicPr>
+                      <a:picLocks noChangeAspect="1" noChangeArrowheads="1"/>
+                    </pic:cNvPicPr>
+                  </pic:nvPicPr>
+                  <pic:blipFill>
+                    <a:blip r:embed="rId14">
+                      <a:extLst>
+                        <a:ext uri="{28A0092B-C50C-407E-A947-70E740481C1C}">
+                          <a14:useLocalDpi xmlns:a14="http://schemas.microsoft.com/office/drawing/2010/main" val="0"/>
+                        </a:ext>
+                      </a:extLst>
+                    </a:blip>
+                    <a:srcRect/>
+                    <a:stretch>
+                      <a:fillRect/>
+                    </a:stretch>
+                  </pic:blipFill>
+                  <pic:spPr bwMode="auto">
+                    <a:xfrm>
+                      <a:off x="0" y="0"/>
+                      <a:ext cx="3001010" cy="2324100"/>
+                    </a:xfrm>
+                    <a:prstGeom prst="rect">
+                      <a:avLst/>
+                    </a:prstGeom>
+                    <a:noFill/>
+                  </pic:spPr>
+                </pic:pic>
+              </a:graphicData>
+            </a:graphic>
+          </wp:anchor>
+        </w:drawing>
+      </w:r>
+      <w:r>
+        <w:rPr>
+          <w:noProof/>
+        </w:rPr>
+        <w:drawing>
+          <wp:inline distT="0" distB="0" distL="0" distR="0" wp14:anchorId="2CA705B7" wp14:editId="1E93111A">
+            <wp:extent cx="3008948" cy="2331720"/>
+            <wp:effectExtent l="0" t="0" r="1270" b="0"/>
+            <wp:docPr id="1483250178" name="Picture 4" descr="A graph with a line&#10;&#10;Description automatically generated"/>
+            <wp:cNvGraphicFramePr>
+              <a:graphicFrameLocks xmlns:a="http://schemas.openxmlformats.org/drawingml/2006/main" noChangeAspect="1"/>
+            </wp:cNvGraphicFramePr>
+            <a:graphic xmlns:a="http://schemas.openxmlformats.org/drawingml/2006/main">
+              <a:graphicData uri="http://schemas.openxmlformats.org/drawingml/2006/picture">
+                <pic:pic xmlns:pic="http://schemas.openxmlformats.org/drawingml/2006/picture">
+                  <pic:nvPicPr>
+                    <pic:cNvPr id="1483250178" name="Picture 4" descr="A graph with a line&#10;&#10;Description automatically generated"/>
+                    <pic:cNvPicPr>
+                      <a:picLocks noChangeAspect="1" noChangeArrowheads="1"/>
+                    </pic:cNvPicPr>
+                  </pic:nvPicPr>
+                  <pic:blipFill>
+                    <a:blip r:embed="rId15">
+                      <a:extLst>
+                        <a:ext uri="{28A0092B-C50C-407E-A947-70E740481C1C}">
+                          <a14:useLocalDpi xmlns:a14="http://schemas.microsoft.com/office/drawing/2010/main" val="0"/>
+                        </a:ext>
+                      </a:extLst>
+                    </a:blip>
+                    <a:srcRect/>
+                    <a:stretch>
+                      <a:fillRect/>
+                    </a:stretch>
+                  </pic:blipFill>
+                  <pic:spPr bwMode="auto">
+                    <a:xfrm>
+                      <a:off x="0" y="0"/>
+                      <a:ext cx="3017872" cy="2338635"/>
+                    </a:xfrm>
+                    <a:prstGeom prst="rect">
+                      <a:avLst/>
+                    </a:prstGeom>
+                    <a:noFill/>
+                    <a:ln>
+                      <a:noFill/>
+                    </a:ln>
+                  </pic:spPr>
+                </pic:pic>
+              </a:graphicData>
+            </a:graphic>
+          </wp:inline>
+        </w:drawing>
+      </w:r>
+      <w:r>
+        <w:rPr>
+          <w:rFonts w:ascii="Times New Roman" w:hAnsi="Times New Roman" w:cs="Times New Roman"/>
+          <w:sz w:val="24"/>
+          <w:szCs w:val="24"/>
+          <w:lang w:val="en-US"/>
+        </w:rPr>
+        <w:t xml:space="preserve"> </w:t>
+      </w:r>
+    </w:p>
+    <w:p>
+      <w:pPr>
+        <w:rPr>
+          <w:rFonts w:ascii="Times New Roman" w:hAnsi="Times New Roman" w:cs="Times New Roman"/>
+          <w:sz w:val="24"/>
+          <w:szCs w:val="24"/>
+          <w:lang w:val="en-US"/>
+        </w:rPr>
+      </w:pPr>
+    </w:p>
+    <w:p>
+      <w:pPr>
+        <w:rPr>
+          <w:rFonts w:ascii="Times New Roman" w:hAnsi="Times New Roman" w:cs="Times New Roman"/>
+          <w:sz w:val="24"/>
+          <w:szCs w:val="24"/>
+          <w:lang w:val="en-US"/>
+        </w:rPr>
+      </w:pPr>
+      <w:r>
+        <w:rPr>
+          <w:rFonts w:ascii="Times New Roman" w:hAnsi="Times New Roman" w:cs="Times New Roman"/>
+          <w:sz w:val="24"/>
+          <w:szCs w:val="24"/>
+          <w:lang w:val="en-US"/>
+        </w:rPr>
+        <w:t xml:space="preserve">Furthermore, we noticed that in the case of bonds with high volatility the Nielson Siegel and Nielson Siegel Svensson model optimized by the gradient descent method are not able to perfectly </w:t>
+      </w:r>
+      <w:r>
+        <w:rPr>
+          <w:rFonts w:ascii="Times New Roman" w:hAnsi="Times New Roman" w:cs="Times New Roman"/>
+          <w:sz w:val="24"/>
+          <w:szCs w:val="24"/>
+          <w:lang w:val="en-US"/>
+        </w:rPr>
+        <w:lastRenderedPageBreak/>
+        <w:t>predict the yield curve, even though the extended model tends to slightly outperform the original one.</w:t>
+      </w:r>
+    </w:p>
+    <w:p>
+      <w:pPr>
+        <w:rPr>
+          <w:rFonts w:ascii="Times New Roman" w:hAnsi="Times New Roman" w:cs="Times New Roman"/>
+          <w:sz w:val="24"/>
+          <w:szCs w:val="24"/>
+          <w:lang w:val="en-US"/>
+        </w:rPr>
+      </w:pPr>
+      <w:r>
+        <w:rPr>
+          <w:rFonts w:ascii="Times New Roman" w:hAnsi="Times New Roman" w:cs="Times New Roman"/>
+          <w:sz w:val="24"/>
+          <w:szCs w:val="24"/>
+          <w:lang w:val="en-US"/>
+        </w:rPr>
+        <w:t>Here is the example of US bonds on the 1</w:t>
+      </w:r>
+      <w:r>
+        <w:rPr>
+          <w:rFonts w:ascii="Times New Roman" w:hAnsi="Times New Roman" w:cs="Times New Roman"/>
+          <w:sz w:val="24"/>
+          <w:szCs w:val="24"/>
+          <w:vertAlign w:val="superscript"/>
+          <w:lang w:val="en-US"/>
+        </w:rPr>
+        <w:t>st</w:t>
+      </w:r>
+      <w:r>
+        <w:rPr>
+          <w:rFonts w:ascii="Times New Roman" w:hAnsi="Times New Roman" w:cs="Times New Roman"/>
+          <w:sz w:val="24"/>
+          <w:szCs w:val="24"/>
+          <w:lang w:val="en-US"/>
+        </w:rPr>
+        <w:t xml:space="preserve"> of March 2022:</w:t>
+      </w:r>
+    </w:p>
+    <w:p>
+      <w:pPr>
+        <w:rPr>
+          <w:rFonts w:ascii="Times New Roman" w:hAnsi="Times New Roman" w:cs="Times New Roman"/>
+          <w:sz w:val="24"/>
+          <w:szCs w:val="24"/>
+          <w:lang w:val="en-US"/>
+        </w:rPr>
+      </w:pPr>
+    </w:p>
+    <w:p>
+      <w:pPr>
+        <w:rPr>
+          <w:rFonts w:ascii="Times New Roman" w:hAnsi="Times New Roman" w:cs="Times New Roman"/>
+          <w:sz w:val="24"/>
+          <w:szCs w:val="24"/>
+          <w:lang w:val="en-US"/>
+        </w:rPr>
+      </w:pPr>
+      <w:r>
+        <w:rPr>
+          <w:noProof/>
+        </w:rPr>
+        <w:drawing>
+          <wp:anchor distT="0" distB="0" distL="114300" distR="114300" simplePos="0" relativeHeight="251661312" behindDoc="0" locked="0" layoutInCell="1" allowOverlap="1" wp14:anchorId="0B03E133" wp14:editId="2EE31155">
+            <wp:simplePos x="0" y="0"/>
+            <wp:positionH relativeFrom="margin">
+              <wp:align>right</wp:align>
+            </wp:positionH>
+            <wp:positionV relativeFrom="paragraph">
+              <wp:posOffset>6350</wp:posOffset>
+            </wp:positionV>
+            <wp:extent cx="2967355" cy="2299970"/>
+            <wp:effectExtent l="0" t="0" r="4445" b="5080"/>
+            <wp:wrapThrough wrapText="bothSides">
+              <wp:wrapPolygon edited="0">
+                <wp:start x="0" y="0"/>
+                <wp:lineTo x="0" y="21469"/>
+                <wp:lineTo x="21494" y="21469"/>
+                <wp:lineTo x="21494" y="0"/>
+                <wp:lineTo x="0" y="0"/>
+              </wp:wrapPolygon>
+            </wp:wrapThrough>
+            <wp:docPr id="7" name="Picture 3" descr="A graph of a graph showing a number of data&#10;&#10;Description automatically generated with medium confidence"/>
+            <wp:cNvGraphicFramePr>
+              <a:graphicFrameLocks xmlns:a="http://schemas.openxmlformats.org/drawingml/2006/main" noChangeAspect="1"/>
+            </wp:cNvGraphicFramePr>
+            <a:graphic xmlns:a="http://schemas.openxmlformats.org/drawingml/2006/main">
+              <a:graphicData uri="http://schemas.openxmlformats.org/drawingml/2006/picture">
+                <pic:pic xmlns:pic="http://schemas.openxmlformats.org/drawingml/2006/picture">
+                  <pic:nvPicPr>
+                    <pic:cNvPr id="7" name="Picture 3" descr="A graph of a graph showing a number of data&#10;&#10;Description automatically generated with medium confidence"/>
+                    <pic:cNvPicPr>
+                      <a:picLocks noChangeAspect="1" noChangeArrowheads="1"/>
+                    </pic:cNvPicPr>
+                  </pic:nvPicPr>
+                  <pic:blipFill>
+                    <a:blip r:embed="rId16">
+                      <a:extLst>
+                        <a:ext uri="{28A0092B-C50C-407E-A947-70E740481C1C}">
+                          <a14:useLocalDpi xmlns:a14="http://schemas.microsoft.com/office/drawing/2010/main" val="0"/>
+                        </a:ext>
+                      </a:extLst>
+                    </a:blip>
+                    <a:srcRect/>
+                    <a:stretch>
+                      <a:fillRect/>
+                    </a:stretch>
+                  </pic:blipFill>
+                  <pic:spPr bwMode="auto">
+                    <a:xfrm>
+                      <a:off x="0" y="0"/>
+                      <a:ext cx="2967355" cy="2299970"/>
+                    </a:xfrm>
+                    <a:prstGeom prst="rect">
+                      <a:avLst/>
+                    </a:prstGeom>
+                    <a:noFill/>
+                    <a:ln>
+                      <a:noFill/>
+                    </a:ln>
+                  </pic:spPr>
+                </pic:pic>
+              </a:graphicData>
+            </a:graphic>
+            <wp14:sizeRelH relativeFrom="margin">
+              <wp14:pctWidth>0</wp14:pctWidth>
+            </wp14:sizeRelH>
+            <wp14:sizeRelV relativeFrom="margin">
+              <wp14:pctHeight>0</wp14:pctHeight>
+            </wp14:sizeRelV>
+          </wp:anchor>
+        </w:drawing>
+      </w:r>
+      <w:r>
+        <w:rPr>
+          <w:noProof/>
+        </w:rPr>
+        <w:drawing>
+          <wp:inline distT="0" distB="0" distL="0" distR="0" wp14:anchorId="581CBF5F" wp14:editId="61E68304">
+            <wp:extent cx="2979448" cy="2308860"/>
+            <wp:effectExtent l="0" t="0" r="0" b="0"/>
+            <wp:docPr id="892801610" name="Picture 6" descr="A graph of a graph with numbers and lines&#10;&#10;Description automatically generated with medium confidence"/>
+            <wp:cNvGraphicFramePr>
+              <a:graphicFrameLocks xmlns:a="http://schemas.openxmlformats.org/drawingml/2006/main" noChangeAspect="1"/>
+            </wp:cNvGraphicFramePr>
+            <a:graphic xmlns:a="http://schemas.openxmlformats.org/drawingml/2006/main">
+              <a:graphicData uri="http://schemas.openxmlformats.org/drawingml/2006/picture">
+                <pic:pic xmlns:pic="http://schemas.openxmlformats.org/drawingml/2006/picture">
+                  <pic:nvPicPr>
+                    <pic:cNvPr id="892801610" name="Picture 6" descr="A graph of a graph with numbers and lines&#10;&#10;Description automatically generated with medium confidence"/>
+                    <pic:cNvPicPr>
+                      <a:picLocks noChangeAspect="1" noChangeArrowheads="1"/>
+                    </pic:cNvPicPr>
+                  </pic:nvPicPr>
+                  <pic:blipFill>
+                    <a:blip r:embed="rId17">
+                      <a:extLst>
+                        <a:ext uri="{28A0092B-C50C-407E-A947-70E740481C1C}">
+                          <a14:useLocalDpi xmlns:a14="http://schemas.microsoft.com/office/drawing/2010/main" val="0"/>
+                        </a:ext>
+                      </a:extLst>
+                    </a:blip>
+                    <a:srcRect/>
+                    <a:stretch>
+                      <a:fillRect/>
+                    </a:stretch>
+                  </pic:blipFill>
+                  <pic:spPr bwMode="auto">
+                    <a:xfrm>
+                      <a:off x="0" y="0"/>
+                      <a:ext cx="2993465" cy="2319722"/>
+                    </a:xfrm>
+                    <a:prstGeom prst="rect">
+                      <a:avLst/>
+                    </a:prstGeom>
+                    <a:noFill/>
+                    <a:ln>
+                      <a:noFill/>
+                    </a:ln>
+                  </pic:spPr>
+                </pic:pic>
+              </a:graphicData>
+            </a:graphic>
+          </wp:inline>
+        </w:drawing>
+      </w:r>
+      <w:r>
+        <w:rPr>
+          <w:noProof/>
+        </w:rPr>
+        <w:t xml:space="preserve"> </w:t>
+      </w:r>
+    </w:p>
+    <w:p>
+      <w:pPr>
+        <w:rPr>
+          <w:rFonts w:ascii="Times New Roman" w:hAnsi="Times New Roman" w:cs="Times New Roman"/>
+          <w:sz w:val="24"/>
+          <w:szCs w:val="24"/>
+          <w:lang w:val="en-US"/>
+        </w:rPr>
+      </w:pPr>
+    </w:p>
+    <w:p>
+      <w:pPr>
+        <w:rPr>
+          <w:rFonts w:ascii="Times New Roman" w:hAnsi="Times New Roman" w:cs="Times New Roman"/>
+          <w:sz w:val="24"/>
+          <w:szCs w:val="24"/>
+          <w:lang w:val="en-US"/>
+        </w:rPr>
+      </w:pPr>
+      <w:r>
+        <w:rPr>
+          <w:rFonts w:ascii="Times New Roman" w:hAnsi="Times New Roman" w:cs="Times New Roman"/>
+          <w:sz w:val="24"/>
+          <w:szCs w:val="24"/>
+          <w:lang w:val="en-US"/>
+        </w:rPr>
+        <w:t>It is clear that in the location of the hump neither the original Nielson Siegel nor the extended version are able to fit the historical data. Here the model is converging very slow, if we set the possibility to run more iterations the model Gradient Descent would probably find the optimal parameters and the model would fit the historical data in a better way, but this procedure would require a huge computational time.</w:t>
+      </w:r>
+    </w:p>
+    <w:p>
+      <w:pPr>
+        <w:rPr>
+          <w:rFonts w:ascii="Times New Roman" w:hAnsi="Times New Roman" w:cs="Times New Roman"/>
+          <w:sz w:val="24"/>
+          <w:szCs w:val="24"/>
+          <w:lang w:val="en-US"/>
+        </w:rPr>
+      </w:pPr>
+      <w:r>
+        <w:rPr>
+          <w:rFonts w:ascii="Times New Roman" w:hAnsi="Times New Roman" w:cs="Times New Roman"/>
+          <w:sz w:val="24"/>
+          <w:szCs w:val="24"/>
+          <w:lang w:val="en-US"/>
+        </w:rPr>
+        <w:t>We will see that in these cases the Newton method will be more precise and we will explore the reasons behind this.</w:t>
       </w:r>
     </w:p>
     <w:p>
@@ -6248,253 +6539,182 @@
         <w:rPr>
           <w:lang w:val="en-US"/>
         </w:rPr>
+        <w:t>NEWTON METHOD:</w:t>
+      </w:r>
+    </w:p>
+    <w:p>
+      <w:pPr>
+        <w:rPr>
+          <w:lang w:val="en-US"/>
+        </w:rPr>
+      </w:pPr>
+    </w:p>
+    <w:p>
+      <w:pPr>
+        <w:rPr>
+          <w:rFonts w:ascii="Times New Roman" w:hAnsi="Times New Roman" w:cs="Times New Roman"/>
+          <w:sz w:val="24"/>
+          <w:szCs w:val="24"/>
+          <w:lang w:val="en-US"/>
+        </w:rPr>
+      </w:pPr>
+      <w:r>
+        <w:rPr>
+          <w:rFonts w:ascii="Times New Roman" w:hAnsi="Times New Roman" w:cs="Times New Roman"/>
+          <w:sz w:val="24"/>
+          <w:szCs w:val="24"/>
+          <w:lang w:val="en-US"/>
+        </w:rPr>
+        <w:t>The second method we implemented is the Newton method.</w:t>
+      </w:r>
+    </w:p>
+    <w:p>
+      <w:pPr>
+        <w:rPr>
+          <w:rFonts w:ascii="Times New Roman" w:hAnsi="Times New Roman" w:cs="Times New Roman"/>
+          <w:sz w:val="24"/>
+          <w:szCs w:val="24"/>
+          <w:lang w:val="en-US"/>
+        </w:rPr>
+      </w:pPr>
+      <w:r>
+        <w:rPr>
+          <w:rFonts w:ascii="Times New Roman" w:hAnsi="Times New Roman" w:cs="Times New Roman"/>
+          <w:sz w:val="24"/>
+          <w:szCs w:val="24"/>
+          <w:lang w:val="en-US"/>
+        </w:rPr>
+        <w:t xml:space="preserve">This procedure for functions optimization is similar to the Gradient Descent one, except that in this case the updating step is computed using second-order Taylor expansion. The </w:t>
+      </w:r>
+      <w:r>
+        <w:rPr>
+          <w:rFonts w:ascii="Times New Roman" w:hAnsi="Times New Roman" w:cs="Times New Roman"/>
+          <w:sz w:val="24"/>
+          <w:szCs w:val="24"/>
+          <w:lang w:val="en-US"/>
+        </w:rPr>
+        <w:t>‘</w:t>
+      </w:r>
+      <w:r>
+        <w:rPr>
+          <w:rFonts w:ascii="Times New Roman" w:hAnsi="Times New Roman" w:cs="Times New Roman"/>
+          <w:sz w:val="24"/>
+          <w:szCs w:val="24"/>
+          <w:lang w:val="en-US"/>
+        </w:rPr>
+        <w:t>d</w:t>
+      </w:r>
+      <w:r>
+        <w:rPr>
+          <w:rFonts w:ascii="Times New Roman" w:hAnsi="Times New Roman" w:cs="Times New Roman"/>
+          <w:sz w:val="24"/>
+          <w:szCs w:val="24"/>
+          <w:lang w:val="en-US"/>
+        </w:rPr>
+        <w:t>’</w:t>
+      </w:r>
+      <w:r>
+        <w:rPr>
+          <w:rFonts w:ascii="Times New Roman" w:hAnsi="Times New Roman" w:cs="Times New Roman"/>
+          <w:sz w:val="24"/>
+          <w:szCs w:val="24"/>
+          <w:lang w:val="en-US"/>
+        </w:rPr>
+        <w:t xml:space="preserve"> we were referring about in the Gradient Descent method in this case </w:t>
+      </w:r>
+      <w:r>
+        <w:rPr>
+          <w:rFonts w:ascii="Times New Roman" w:hAnsi="Times New Roman" w:cs="Times New Roman"/>
+          <w:sz w:val="24"/>
+          <w:szCs w:val="24"/>
+          <w:lang w:val="en-US"/>
+        </w:rPr>
+        <w:t xml:space="preserve">is </w:t>
+      </w:r>
+      <w:r>
+        <w:rPr>
+          <w:rFonts w:ascii="Times New Roman" w:hAnsi="Times New Roman" w:cs="Times New Roman"/>
+          <w:sz w:val="24"/>
+          <w:szCs w:val="24"/>
+          <w:lang w:val="en-US"/>
+        </w:rPr>
+        <w:t>the opposite of the gradient at point xᵢ, while alpha is the inverse of the Hessian at point xᵢ.</w:t>
+      </w:r>
+    </w:p>
+    <w:p>
+      <w:pPr>
+        <w:rPr>
+          <w:rFonts w:ascii="Times New Roman" w:hAnsi="Times New Roman" w:cs="Times New Roman"/>
+          <w:sz w:val="24"/>
+          <w:szCs w:val="24"/>
+          <w:lang w:val="en-US"/>
+        </w:rPr>
+      </w:pPr>
+      <w:r>
+        <w:rPr>
+          <w:rFonts w:ascii="Times New Roman" w:hAnsi="Times New Roman" w:cs="Times New Roman"/>
+          <w:sz w:val="24"/>
+          <w:szCs w:val="24"/>
+          <w:lang w:val="en-US"/>
+        </w:rPr>
+        <w:t>In order for this method to work it is important to check that the Hessian is a Positive Definite matrix, otherwise the method is not applicable since the Hessian would not be invertible. In order to avoid this problem, usually a regularization term, given by λ I, is added to the matrix in order to make it positive definite.</w:t>
+      </w:r>
+    </w:p>
+    <w:p>
+      <w:pPr>
+        <w:rPr>
+          <w:rFonts w:ascii="Times New Roman" w:hAnsi="Times New Roman" w:cs="Times New Roman"/>
+          <w:sz w:val="24"/>
+          <w:szCs w:val="24"/>
+          <w:lang w:val="en-US"/>
+        </w:rPr>
+      </w:pPr>
+      <w:r>
+        <w:rPr>
+          <w:rFonts w:ascii="Times New Roman" w:hAnsi="Times New Roman" w:cs="Times New Roman"/>
+          <w:sz w:val="24"/>
+          <w:szCs w:val="24"/>
+          <w:lang w:val="en-US"/>
+        </w:rPr>
+        <w:t>The regularization term mentioned above has been called in the code ‘Damping factor’ and has been set to be 0.5.</w:t>
+      </w:r>
+    </w:p>
+    <w:p>
+      <w:pPr>
+        <w:rPr>
+          <w:rFonts w:ascii="Times New Roman" w:hAnsi="Times New Roman" w:cs="Times New Roman"/>
+          <w:sz w:val="24"/>
+          <w:szCs w:val="24"/>
+          <w:lang w:val="en-US"/>
+        </w:rPr>
+      </w:pPr>
+      <w:r>
+        <w:rPr>
+          <w:rFonts w:ascii="Times New Roman" w:hAnsi="Times New Roman" w:cs="Times New Roman"/>
+          <w:sz w:val="24"/>
+          <w:szCs w:val="24"/>
+          <w:lang w:val="en-US"/>
+        </w:rPr>
+        <w:t>Once again, to use this method, we implemented the code presented in laboratory hours, that we imported at the beginning of our script.</w:t>
+      </w:r>
+    </w:p>
+    <w:p>
+      <w:pPr>
+        <w:rPr>
+          <w:rFonts w:ascii="Times New Roman" w:hAnsi="Times New Roman" w:cs="Times New Roman"/>
+          <w:sz w:val="24"/>
+          <w:szCs w:val="24"/>
+          <w:lang w:val="en-US"/>
+        </w:rPr>
+      </w:pPr>
+      <w:r>
+        <w:rPr>
+          <w:rFonts w:ascii="Times New Roman" w:hAnsi="Times New Roman" w:cs="Times New Roman"/>
+          <w:sz w:val="24"/>
+          <w:szCs w:val="24"/>
+          <w:lang w:val="en-US"/>
+        </w:rPr>
         <w:lastRenderedPageBreak/>
-        <w:t>NEWTON METHOD:</w:t>
-      </w:r>
-    </w:p>
-    <w:p>
-      <w:pPr>
-        <w:rPr>
-          <w:lang w:val="en-US"/>
-        </w:rPr>
-      </w:pPr>
-    </w:p>
-    <w:p>
-      <w:pPr>
-        <w:rPr>
-          <w:rFonts w:ascii="Times New Roman" w:hAnsi="Times New Roman" w:cs="Times New Roman"/>
-          <w:sz w:val="24"/>
-          <w:szCs w:val="24"/>
-          <w:lang w:val="en-US"/>
-        </w:rPr>
-      </w:pPr>
-      <w:r>
-        <w:rPr>
-          <w:rFonts w:ascii="Times New Roman" w:hAnsi="Times New Roman" w:cs="Times New Roman"/>
-          <w:sz w:val="24"/>
-          <w:szCs w:val="24"/>
-          <w:lang w:val="en-US"/>
-        </w:rPr>
-        <w:t>The second method we implemented is the Newton method.</w:t>
-      </w:r>
-    </w:p>
-    <w:p>
-      <w:pPr>
-        <w:rPr>
-          <w:rFonts w:ascii="Times New Roman" w:hAnsi="Times New Roman" w:cs="Times New Roman"/>
-          <w:sz w:val="24"/>
-          <w:szCs w:val="24"/>
-          <w:lang w:val="en-US"/>
-        </w:rPr>
-      </w:pPr>
-      <w:r>
-        <w:rPr>
-          <w:rFonts w:ascii="Times New Roman" w:hAnsi="Times New Roman" w:cs="Times New Roman"/>
-          <w:sz w:val="24"/>
-          <w:szCs w:val="24"/>
-          <w:lang w:val="en-US"/>
-        </w:rPr>
-        <w:t xml:space="preserve">This procedure for functions optimization is </w:t>
-      </w:r>
-      <w:proofErr w:type="gramStart"/>
-      <w:r>
-        <w:rPr>
-          <w:rFonts w:ascii="Times New Roman" w:hAnsi="Times New Roman" w:cs="Times New Roman"/>
-          <w:sz w:val="24"/>
-          <w:szCs w:val="24"/>
-          <w:lang w:val="en-US"/>
-        </w:rPr>
-        <w:t>similar to</w:t>
-      </w:r>
-      <w:proofErr w:type="gramEnd"/>
-      <w:r>
-        <w:rPr>
-          <w:rFonts w:ascii="Times New Roman" w:hAnsi="Times New Roman" w:cs="Times New Roman"/>
-          <w:sz w:val="24"/>
-          <w:szCs w:val="24"/>
-          <w:lang w:val="en-US"/>
-        </w:rPr>
-        <w:t xml:space="preserve"> the Gradient Descent one, except that in this case the updating step is computed using second-order Taylor expansion. The </w:t>
-      </w:r>
-      <w:r>
-        <w:rPr>
-          <w:rFonts w:ascii="Times New Roman" w:hAnsi="Times New Roman" w:cs="Times New Roman"/>
-          <w:sz w:val="24"/>
-          <w:szCs w:val="24"/>
-          <w:lang w:val="en-US"/>
-        </w:rPr>
-        <w:t>‘</w:t>
-      </w:r>
-      <w:r>
-        <w:rPr>
-          <w:rFonts w:ascii="Times New Roman" w:hAnsi="Times New Roman" w:cs="Times New Roman"/>
-          <w:sz w:val="24"/>
-          <w:szCs w:val="24"/>
-          <w:lang w:val="en-US"/>
-        </w:rPr>
-        <w:t>d</w:t>
-      </w:r>
-      <w:r>
-        <w:rPr>
-          <w:rFonts w:ascii="Times New Roman" w:hAnsi="Times New Roman" w:cs="Times New Roman"/>
-          <w:sz w:val="24"/>
-          <w:szCs w:val="24"/>
-          <w:lang w:val="en-US"/>
-        </w:rPr>
-        <w:t>’</w:t>
-      </w:r>
-      <w:r>
-        <w:rPr>
-          <w:rFonts w:ascii="Times New Roman" w:hAnsi="Times New Roman" w:cs="Times New Roman"/>
-          <w:sz w:val="24"/>
-          <w:szCs w:val="24"/>
-          <w:lang w:val="en-US"/>
-        </w:rPr>
-        <w:t xml:space="preserve"> we were referring </w:t>
-      </w:r>
-      <w:proofErr w:type="gramStart"/>
-      <w:r>
-        <w:rPr>
-          <w:rFonts w:ascii="Times New Roman" w:hAnsi="Times New Roman" w:cs="Times New Roman"/>
-          <w:sz w:val="24"/>
-          <w:szCs w:val="24"/>
-          <w:lang w:val="en-US"/>
-        </w:rPr>
-        <w:t>about</w:t>
-      </w:r>
-      <w:proofErr w:type="gramEnd"/>
-      <w:r>
-        <w:rPr>
-          <w:rFonts w:ascii="Times New Roman" w:hAnsi="Times New Roman" w:cs="Times New Roman"/>
-          <w:sz w:val="24"/>
-          <w:szCs w:val="24"/>
-          <w:lang w:val="en-US"/>
-        </w:rPr>
-        <w:t xml:space="preserve"> in the Gradient Descent method in this case </w:t>
-      </w:r>
-      <w:r>
-        <w:rPr>
-          <w:rFonts w:ascii="Times New Roman" w:hAnsi="Times New Roman" w:cs="Times New Roman"/>
-          <w:sz w:val="24"/>
-          <w:szCs w:val="24"/>
-          <w:lang w:val="en-US"/>
-        </w:rPr>
-        <w:t xml:space="preserve">is </w:t>
-      </w:r>
-      <w:r>
-        <w:rPr>
-          <w:rFonts w:ascii="Times New Roman" w:hAnsi="Times New Roman" w:cs="Times New Roman"/>
-          <w:sz w:val="24"/>
-          <w:szCs w:val="24"/>
-          <w:lang w:val="en-US"/>
-        </w:rPr>
-        <w:t>the opposite of the gradient at point xᵢ, while alpha is the inverse of the Hessian at point xᵢ.</w:t>
-      </w:r>
-    </w:p>
-    <w:p>
-      <w:pPr>
-        <w:rPr>
-          <w:rFonts w:ascii="Times New Roman" w:hAnsi="Times New Roman" w:cs="Times New Roman"/>
-          <w:sz w:val="24"/>
-          <w:szCs w:val="24"/>
-          <w:lang w:val="en-US"/>
-        </w:rPr>
-      </w:pPr>
-      <w:proofErr w:type="gramStart"/>
-      <w:r>
-        <w:rPr>
-          <w:rFonts w:ascii="Times New Roman" w:hAnsi="Times New Roman" w:cs="Times New Roman"/>
-          <w:sz w:val="24"/>
-          <w:szCs w:val="24"/>
-          <w:lang w:val="en-US"/>
-        </w:rPr>
-        <w:t>In order for</w:t>
-      </w:r>
-      <w:proofErr w:type="gramEnd"/>
-      <w:r>
-        <w:rPr>
-          <w:rFonts w:ascii="Times New Roman" w:hAnsi="Times New Roman" w:cs="Times New Roman"/>
-          <w:sz w:val="24"/>
-          <w:szCs w:val="24"/>
-          <w:lang w:val="en-US"/>
-        </w:rPr>
-        <w:t xml:space="preserve"> this method to work it is important to check that the Hessian is a Positive Definite matrix, otherwise the method is not applicable since the Hessian would not be invertible. </w:t>
-      </w:r>
-      <w:proofErr w:type="gramStart"/>
-      <w:r>
-        <w:rPr>
-          <w:rFonts w:ascii="Times New Roman" w:hAnsi="Times New Roman" w:cs="Times New Roman"/>
-          <w:sz w:val="24"/>
-          <w:szCs w:val="24"/>
-          <w:lang w:val="en-US"/>
-        </w:rPr>
-        <w:t>In order to</w:t>
-      </w:r>
-      <w:proofErr w:type="gramEnd"/>
-      <w:r>
-        <w:rPr>
-          <w:rFonts w:ascii="Times New Roman" w:hAnsi="Times New Roman" w:cs="Times New Roman"/>
-          <w:sz w:val="24"/>
-          <w:szCs w:val="24"/>
-          <w:lang w:val="en-US"/>
-        </w:rPr>
-        <w:t xml:space="preserve"> avoid this problem, usually a regularization term, given by λ I, is added to the matrix in order to make it positive definite.</w:t>
-      </w:r>
-    </w:p>
-    <w:p>
-      <w:pPr>
-        <w:rPr>
-          <w:rFonts w:ascii="Times New Roman" w:hAnsi="Times New Roman" w:cs="Times New Roman"/>
-          <w:sz w:val="24"/>
-          <w:szCs w:val="24"/>
-          <w:lang w:val="en-US"/>
-        </w:rPr>
-      </w:pPr>
-      <w:r>
-        <w:rPr>
-          <w:rFonts w:ascii="Times New Roman" w:hAnsi="Times New Roman" w:cs="Times New Roman"/>
-          <w:sz w:val="24"/>
-          <w:szCs w:val="24"/>
-          <w:lang w:val="en-US"/>
-        </w:rPr>
-        <w:t>The regularization term mentioned above has been called in the code ‘Damping factor’ and has been set to be 0.5.</w:t>
-      </w:r>
-    </w:p>
-    <w:p>
-      <w:pPr>
-        <w:rPr>
-          <w:rFonts w:ascii="Times New Roman" w:hAnsi="Times New Roman" w:cs="Times New Roman"/>
-          <w:sz w:val="24"/>
-          <w:szCs w:val="24"/>
-          <w:lang w:val="en-US"/>
-        </w:rPr>
-      </w:pPr>
-      <w:r>
-        <w:rPr>
-          <w:rFonts w:ascii="Times New Roman" w:hAnsi="Times New Roman" w:cs="Times New Roman"/>
-          <w:sz w:val="24"/>
-          <w:szCs w:val="24"/>
-          <w:lang w:val="en-US"/>
-        </w:rPr>
-        <w:t>Once again, to use this method, we implemented the code presented in laboratory hours, that we imported at the beginning of our script.</w:t>
-      </w:r>
-    </w:p>
-    <w:p>
-      <w:pPr>
-        <w:rPr>
-          <w:rFonts w:ascii="Times New Roman" w:hAnsi="Times New Roman" w:cs="Times New Roman"/>
-          <w:sz w:val="24"/>
-          <w:szCs w:val="24"/>
-          <w:lang w:val="en-US"/>
-        </w:rPr>
-      </w:pPr>
-      <w:r>
-        <w:rPr>
-          <w:rFonts w:ascii="Times New Roman" w:hAnsi="Times New Roman" w:cs="Times New Roman"/>
-          <w:sz w:val="24"/>
-          <w:szCs w:val="24"/>
-          <w:lang w:val="en-US"/>
-        </w:rPr>
         <w:t xml:space="preserve">The function </w:t>
       </w:r>
       <w:r>
@@ -6593,27 +6813,7 @@
           <w:szCs w:val="24"/>
           <w:lang w:val="en-US"/>
         </w:rPr>
-        <w:t xml:space="preserve">For </w:t>
-      </w:r>
-      <w:proofErr w:type="gramStart"/>
-      <w:r>
-        <w:rPr>
-          <w:rFonts w:ascii="Times New Roman" w:hAnsi="Times New Roman" w:cs="Times New Roman"/>
-          <w:sz w:val="24"/>
-          <w:szCs w:val="24"/>
-          <w:lang w:val="en-US"/>
-        </w:rPr>
-        <w:t>example</w:t>
-      </w:r>
-      <w:proofErr w:type="gramEnd"/>
-      <w:r>
-        <w:rPr>
-          <w:rFonts w:ascii="Times New Roman" w:hAnsi="Times New Roman" w:cs="Times New Roman"/>
-          <w:sz w:val="24"/>
-          <w:szCs w:val="24"/>
-          <w:lang w:val="en-US"/>
-        </w:rPr>
-        <w:t xml:space="preserve"> the number of iterations performed by Nelson Siegel in order to reach the optimal parameters for US bonds on the 1</w:t>
+        <w:t>For example the number of iterations performed by Nelson Siegel in order to reach the optimal parameters for US bonds on the 1</w:t>
       </w:r>
       <w:r>
         <w:rPr>
@@ -6651,66 +6851,26 @@
           <w:szCs w:val="24"/>
           <w:lang w:val="en-US"/>
         </w:rPr>
-        <w:t xml:space="preserve">We stored the values of every iteration in an Excel file, if it is of </w:t>
-      </w:r>
-      <w:proofErr w:type="gramStart"/>
-      <w:r>
-        <w:rPr>
-          <w:rFonts w:ascii="Times New Roman" w:hAnsi="Times New Roman" w:cs="Times New Roman"/>
-          <w:sz w:val="24"/>
-          <w:szCs w:val="24"/>
-          <w:lang w:val="en-US"/>
-        </w:rPr>
-        <w:t>your interest</w:t>
-      </w:r>
-      <w:proofErr w:type="gramEnd"/>
-      <w:r>
-        <w:rPr>
-          <w:rFonts w:ascii="Times New Roman" w:hAnsi="Times New Roman" w:cs="Times New Roman"/>
-          <w:sz w:val="24"/>
-          <w:szCs w:val="24"/>
-          <w:lang w:val="en-US"/>
-        </w:rPr>
-        <w:t>, please find it in the zip file.</w:t>
-      </w:r>
-    </w:p>
-    <w:p>
-      <w:pPr>
-        <w:rPr>
-          <w:rFonts w:ascii="Times New Roman" w:hAnsi="Times New Roman" w:cs="Times New Roman"/>
-          <w:sz w:val="24"/>
-          <w:szCs w:val="24"/>
-          <w:lang w:val="en-US"/>
-        </w:rPr>
-      </w:pPr>
-      <w:r>
-        <w:rPr>
-          <w:rFonts w:ascii="Times New Roman" w:hAnsi="Times New Roman" w:cs="Times New Roman"/>
-          <w:sz w:val="24"/>
-          <w:szCs w:val="24"/>
-          <w:lang w:val="en-US"/>
-        </w:rPr>
-        <w:t xml:space="preserve">Once we have done that, </w:t>
-      </w:r>
-      <w:proofErr w:type="gramStart"/>
-      <w:r>
-        <w:rPr>
-          <w:rFonts w:ascii="Times New Roman" w:hAnsi="Times New Roman" w:cs="Times New Roman"/>
-          <w:sz w:val="24"/>
-          <w:szCs w:val="24"/>
-          <w:lang w:val="en-US"/>
-        </w:rPr>
-        <w:t>in order to</w:t>
-      </w:r>
-      <w:proofErr w:type="gramEnd"/>
-      <w:r>
-        <w:rPr>
-          <w:rFonts w:ascii="Times New Roman" w:hAnsi="Times New Roman" w:cs="Times New Roman"/>
-          <w:sz w:val="24"/>
-          <w:szCs w:val="24"/>
-          <w:lang w:val="en-US"/>
-        </w:rPr>
-        <w:t xml:space="preserve"> plot the curve predicted by the Nelson Siegel model with respect to the observed yield curve, we need to select the parameters found by the last iteration performed (that should be the optimal ones) and compute the expected returns by means of the Nelson Siegel model with those parameters.</w:t>
+        <w:t>We stored the values of every iteration in an Excel file, if it is of your interest, please find it in the zip file.</w:t>
+      </w:r>
+    </w:p>
+    <w:p>
+      <w:pPr>
+        <w:rPr>
+          <w:rFonts w:ascii="Times New Roman" w:hAnsi="Times New Roman" w:cs="Times New Roman"/>
+          <w:sz w:val="24"/>
+          <w:szCs w:val="24"/>
+          <w:lang w:val="en-US"/>
+        </w:rPr>
+      </w:pPr>
+      <w:r>
+        <w:rPr>
+          <w:rFonts w:ascii="Times New Roman" w:hAnsi="Times New Roman" w:cs="Times New Roman"/>
+          <w:sz w:val="24"/>
+          <w:szCs w:val="24"/>
+          <w:lang w:val="en-US"/>
+        </w:rPr>
+        <w:t>Once we have done that, in order to plot the curve predicted by the Nelson Siegel model with respect to the observed yield curve, we need to select the parameters found by the last iteration performed (that should be the optimal ones) and compute the expected returns by means of the Nelson Siegel model with those parameters.</w:t>
       </w:r>
     </w:p>
     <w:p>
@@ -6760,7 +6920,7 @@
           <w:lang w:val="en-US"/>
         </w:rPr>
         <w:drawing>
-          <wp:inline distT="0" distB="0" distL="0" distR="0" wp14:anchorId="35E0A30F" wp14:editId="05DC4581">
+          <wp:inline distT="0" distB="0" distL="0" distR="0" wp14:anchorId="633D12AF" wp14:editId="3902A26F">
             <wp:extent cx="4113806" cy="1859280"/>
             <wp:effectExtent l="0" t="0" r="1270" b="7620"/>
             <wp:docPr id="388975903" name="Picture 1" descr="A computer screen shot of a code&#10;&#10;Description automatically generated"/>
@@ -6775,7 +6935,7 @@
                     <pic:cNvPicPr/>
                   </pic:nvPicPr>
                   <pic:blipFill>
-                    <a:blip r:embed="rId12"/>
+                    <a:blip r:embed="rId18"/>
                     <a:stretch>
                       <a:fillRect/>
                     </a:stretch>
@@ -6812,49 +6972,49 @@
           <w:szCs w:val="24"/>
           <w:lang w:val="en-US"/>
         </w:rPr>
+        <w:t>From this code we obtain the plots, here we present the example of US bonds for the 1</w:t>
+      </w:r>
+      <w:r>
+        <w:rPr>
+          <w:rFonts w:ascii="Times New Roman" w:hAnsi="Times New Roman" w:cs="Times New Roman"/>
+          <w:sz w:val="24"/>
+          <w:szCs w:val="24"/>
+          <w:vertAlign w:val="superscript"/>
+          <w:lang w:val="en-US"/>
+        </w:rPr>
+        <w:t>st</w:t>
+      </w:r>
+      <w:r>
+        <w:rPr>
+          <w:rFonts w:ascii="Times New Roman" w:hAnsi="Times New Roman" w:cs="Times New Roman"/>
+          <w:sz w:val="24"/>
+          <w:szCs w:val="24"/>
+          <w:lang w:val="en-US"/>
+        </w:rPr>
+        <w:t xml:space="preserve"> of January 2022.</w:t>
+      </w:r>
+    </w:p>
+    <w:p>
+      <w:pPr>
+        <w:rPr>
+          <w:lang w:val="en-US"/>
+        </w:rPr>
+      </w:pPr>
+    </w:p>
+    <w:p>
+      <w:pPr>
+        <w:jc w:val="center"/>
+        <w:rPr>
+          <w:lang w:val="en-US"/>
+        </w:rPr>
+      </w:pPr>
+      <w:r>
+        <w:rPr>
+          <w:noProof/>
+        </w:rPr>
         <w:lastRenderedPageBreak/>
-        <w:t>From this code we obtain the plots, here we present the example of US bonds for the 1</w:t>
-      </w:r>
-      <w:r>
-        <w:rPr>
-          <w:rFonts w:ascii="Times New Roman" w:hAnsi="Times New Roman" w:cs="Times New Roman"/>
-          <w:sz w:val="24"/>
-          <w:szCs w:val="24"/>
-          <w:vertAlign w:val="superscript"/>
-          <w:lang w:val="en-US"/>
-        </w:rPr>
-        <w:t>st</w:t>
-      </w:r>
-      <w:r>
-        <w:rPr>
-          <w:rFonts w:ascii="Times New Roman" w:hAnsi="Times New Roman" w:cs="Times New Roman"/>
-          <w:sz w:val="24"/>
-          <w:szCs w:val="24"/>
-          <w:lang w:val="en-US"/>
-        </w:rPr>
-        <w:t xml:space="preserve"> of January 2022.</w:t>
-      </w:r>
-    </w:p>
-    <w:p>
-      <w:pPr>
-        <w:rPr>
-          <w:lang w:val="en-US"/>
-        </w:rPr>
-      </w:pPr>
-    </w:p>
-    <w:p>
-      <w:pPr>
-        <w:jc w:val="center"/>
-        <w:rPr>
-          <w:lang w:val="en-US"/>
-        </w:rPr>
-      </w:pPr>
-      <w:r>
-        <w:rPr>
-          <w:noProof/>
-        </w:rPr>
         <w:drawing>
-          <wp:inline distT="0" distB="0" distL="0" distR="0" wp14:anchorId="6E630B2D" wp14:editId="68B0A8B8">
+          <wp:inline distT="0" distB="0" distL="0" distR="0" wp14:anchorId="351E5484" wp14:editId="679D1DC6">
             <wp:extent cx="4513421" cy="3497580"/>
             <wp:effectExtent l="0" t="0" r="1905" b="7620"/>
             <wp:docPr id="1008426996" name="Picture 1" descr="A graph with numbers and lines&#10;&#10;Description automatically generated"/>
@@ -6871,7 +7031,7 @@
                     </pic:cNvPicPr>
                   </pic:nvPicPr>
                   <pic:blipFill>
-                    <a:blip r:embed="rId13">
+                    <a:blip r:embed="rId19">
                       <a:extLst>
                         <a:ext uri="{28A0092B-C50C-407E-A947-70E740481C1C}">
                           <a14:useLocalDpi xmlns:a14="http://schemas.microsoft.com/office/drawing/2010/main" val="0"/>
@@ -7103,46 +7263,26 @@
           <w:szCs w:val="24"/>
           <w:lang w:val="en-US"/>
         </w:rPr>
+        <w:t>Newton and gradient descent method are gradient based algorithms, given that, a starting point is chosen and then the algorithm is forced to explore a small area around it. For this reason, other methods tend to outperform with respect to them, since we are trying to optimize a function with multiple local optima.</w:t>
+      </w:r>
+    </w:p>
+    <w:p>
+      <w:pPr>
+        <w:rPr>
+          <w:rFonts w:ascii="Times New Roman" w:hAnsi="Times New Roman" w:cs="Times New Roman"/>
+          <w:sz w:val="24"/>
+          <w:szCs w:val="24"/>
+          <w:lang w:val="en-US"/>
+        </w:rPr>
+      </w:pPr>
+      <w:r>
+        <w:rPr>
+          <w:rFonts w:ascii="Times New Roman" w:hAnsi="Times New Roman" w:cs="Times New Roman"/>
+          <w:sz w:val="24"/>
+          <w:szCs w:val="24"/>
+          <w:lang w:val="en-US"/>
+        </w:rPr>
         <w:lastRenderedPageBreak/>
-        <w:t xml:space="preserve">Newton and gradient descent method are gradient based algorithms, given </w:t>
-      </w:r>
-      <w:proofErr w:type="gramStart"/>
-      <w:r>
-        <w:rPr>
-          <w:rFonts w:ascii="Times New Roman" w:hAnsi="Times New Roman" w:cs="Times New Roman"/>
-          <w:sz w:val="24"/>
-          <w:szCs w:val="24"/>
-          <w:lang w:val="en-US"/>
-        </w:rPr>
-        <w:t>that,</w:t>
-      </w:r>
-      <w:proofErr w:type="gramEnd"/>
-      <w:r>
-        <w:rPr>
-          <w:rFonts w:ascii="Times New Roman" w:hAnsi="Times New Roman" w:cs="Times New Roman"/>
-          <w:sz w:val="24"/>
-          <w:szCs w:val="24"/>
-          <w:lang w:val="en-US"/>
-        </w:rPr>
-        <w:t xml:space="preserve"> a starting point is chosen and then the algorithm is forced to explore a small area around it. For this reason, other methods tend to outperform with respect to them, since we are trying to optimize a function with multiple local optima.</w:t>
-      </w:r>
-    </w:p>
-    <w:p>
-      <w:pPr>
-        <w:rPr>
-          <w:rFonts w:ascii="Times New Roman" w:hAnsi="Times New Roman" w:cs="Times New Roman"/>
-          <w:sz w:val="24"/>
-          <w:szCs w:val="24"/>
-          <w:lang w:val="en-US"/>
-        </w:rPr>
-      </w:pPr>
-      <w:r>
-        <w:rPr>
-          <w:rFonts w:ascii="Times New Roman" w:hAnsi="Times New Roman" w:cs="Times New Roman"/>
-          <w:sz w:val="24"/>
-          <w:szCs w:val="24"/>
-          <w:lang w:val="en-US"/>
-        </w:rPr>
         <w:t>The gradient based method depends heavily on the starting points, so if the ones chosen are not the correct ones, this can lead to heavy errors in the optimization. However, from a financial perspective, employing the model in a financial frame allows a good initial guess of the parameters, leading to the possibility to make use of gradient-based methods in an efficient way.</w:t>
       </w:r>
     </w:p>
@@ -7162,66 +7302,26 @@
           <w:szCs w:val="24"/>
           <w:lang w:val="en-US"/>
         </w:rPr>
-        <w:t xml:space="preserve">Newton and gradient descent method are gradient based algorithms, given </w:t>
-      </w:r>
-      <w:proofErr w:type="gramStart"/>
-      <w:r>
-        <w:rPr>
-          <w:rFonts w:ascii="Times New Roman" w:hAnsi="Times New Roman" w:cs="Times New Roman"/>
-          <w:sz w:val="24"/>
-          <w:szCs w:val="24"/>
-          <w:lang w:val="en-US"/>
-        </w:rPr>
-        <w:t>that,</w:t>
-      </w:r>
-      <w:proofErr w:type="gramEnd"/>
-      <w:r>
-        <w:rPr>
-          <w:rFonts w:ascii="Times New Roman" w:hAnsi="Times New Roman" w:cs="Times New Roman"/>
-          <w:sz w:val="24"/>
-          <w:szCs w:val="24"/>
-          <w:lang w:val="en-US"/>
-        </w:rPr>
-        <w:t xml:space="preserve"> a starting point is chosen and then the algorithm is forced to explore a small area around it. For this reason, other methods tend to outperform with respect to them, since we are trying to optimize a function with multiple local optima.</w:t>
-      </w:r>
-    </w:p>
-    <w:p>
-      <w:pPr>
-        <w:rPr>
-          <w:rFonts w:ascii="Times New Roman" w:hAnsi="Times New Roman" w:cs="Times New Roman"/>
-          <w:sz w:val="24"/>
-          <w:szCs w:val="24"/>
-          <w:lang w:val="en-US"/>
-        </w:rPr>
-      </w:pPr>
-      <w:r>
-        <w:rPr>
-          <w:rFonts w:ascii="Times New Roman" w:hAnsi="Times New Roman" w:cs="Times New Roman"/>
-          <w:sz w:val="24"/>
-          <w:szCs w:val="24"/>
-          <w:lang w:val="en-US"/>
-        </w:rPr>
-        <w:t xml:space="preserve">Moreover, for what </w:t>
-      </w:r>
-      <w:proofErr w:type="gramStart"/>
-      <w:r>
-        <w:rPr>
-          <w:rFonts w:ascii="Times New Roman" w:hAnsi="Times New Roman" w:cs="Times New Roman"/>
-          <w:sz w:val="24"/>
-          <w:szCs w:val="24"/>
-          <w:lang w:val="en-US"/>
-        </w:rPr>
-        <w:t>concern</w:t>
-      </w:r>
-      <w:proofErr w:type="gramEnd"/>
-      <w:r>
-        <w:rPr>
-          <w:rFonts w:ascii="Times New Roman" w:hAnsi="Times New Roman" w:cs="Times New Roman"/>
-          <w:sz w:val="24"/>
-          <w:szCs w:val="24"/>
-          <w:lang w:val="en-US"/>
-        </w:rPr>
-        <w:t xml:space="preserve"> the Svensson model, proof have been found that gradient based methods are unable to exploit the extra term of the extended model, so they seem not to be efficient while studying this algorithm.</w:t>
+        <w:t>Newton and gradient descent method are gradient based algorithms, given that, a starting point is chosen and then the algorithm is forced to explore a small area around it. For this reason, other methods tend to outperform with respect to them, since we are trying to optimize a function with multiple local optima.</w:t>
+      </w:r>
+    </w:p>
+    <w:p>
+      <w:pPr>
+        <w:rPr>
+          <w:rFonts w:ascii="Times New Roman" w:hAnsi="Times New Roman" w:cs="Times New Roman"/>
+          <w:sz w:val="24"/>
+          <w:szCs w:val="24"/>
+          <w:lang w:val="en-US"/>
+        </w:rPr>
+      </w:pPr>
+      <w:r>
+        <w:rPr>
+          <w:rFonts w:ascii="Times New Roman" w:hAnsi="Times New Roman" w:cs="Times New Roman"/>
+          <w:sz w:val="24"/>
+          <w:szCs w:val="24"/>
+          <w:lang w:val="en-US"/>
+        </w:rPr>
+        <w:t>Moreover, for what concern the Svensson model, proof have been found that gradient based methods are unable to exploit the extra term of the extended model, so they seem not to be efficient while studying this algorithm.</w:t>
       </w:r>
     </w:p>
     <w:p>
@@ -7576,67 +7676,27 @@
           <w:szCs w:val="24"/>
           <w:lang w:val="en-US"/>
         </w:rPr>
+        <w:t>In this approach the non-linear problem is transformed into a linear one by fixing λ, that is the parameter responsible of the lack of linearity in the model; once the model has been linearized, in order to obtain parameters that ensures the best fit, they are estimated by OLS, conditional upon a grid of the fixed shape parameter.</w:t>
+      </w:r>
+    </w:p>
+    <w:p>
+      <w:pPr>
+        <w:rPr>
+          <w:rFonts w:ascii="Times New Roman" w:hAnsi="Times New Roman" w:cs="Times New Roman"/>
+          <w:sz w:val="24"/>
+          <w:szCs w:val="24"/>
+          <w:lang w:val="en-US"/>
+        </w:rPr>
+      </w:pPr>
+      <w:r>
+        <w:rPr>
+          <w:rFonts w:ascii="Times New Roman" w:hAnsi="Times New Roman" w:cs="Times New Roman"/>
+          <w:sz w:val="24"/>
+          <w:szCs w:val="24"/>
+          <w:lang w:val="en-US"/>
+        </w:rPr>
         <w:lastRenderedPageBreak/>
-        <w:t xml:space="preserve">In this approach the non-linear problem is transformed into a linear one by fixing λ, that is the parameter responsible of the lack of linearity in the model; once the model has been linearized, </w:t>
-      </w:r>
-      <w:proofErr w:type="gramStart"/>
-      <w:r>
-        <w:rPr>
-          <w:rFonts w:ascii="Times New Roman" w:hAnsi="Times New Roman" w:cs="Times New Roman"/>
-          <w:sz w:val="24"/>
-          <w:szCs w:val="24"/>
-          <w:lang w:val="en-US"/>
-        </w:rPr>
-        <w:t>in order to</w:t>
-      </w:r>
-      <w:proofErr w:type="gramEnd"/>
-      <w:r>
-        <w:rPr>
-          <w:rFonts w:ascii="Times New Roman" w:hAnsi="Times New Roman" w:cs="Times New Roman"/>
-          <w:sz w:val="24"/>
-          <w:szCs w:val="24"/>
-          <w:lang w:val="en-US"/>
-        </w:rPr>
-        <w:t xml:space="preserve"> obtain parameters that ensures the best fit, they are estimated by OLS, conditional upon a grid of the fixed shape parameter.</w:t>
-      </w:r>
-    </w:p>
-    <w:p>
-      <w:pPr>
-        <w:rPr>
-          <w:rFonts w:ascii="Times New Roman" w:hAnsi="Times New Roman" w:cs="Times New Roman"/>
-          <w:sz w:val="24"/>
-          <w:szCs w:val="24"/>
-          <w:lang w:val="en-US"/>
-        </w:rPr>
-      </w:pPr>
-      <w:r>
-        <w:rPr>
-          <w:rFonts w:ascii="Times New Roman" w:hAnsi="Times New Roman" w:cs="Times New Roman"/>
-          <w:sz w:val="24"/>
-          <w:szCs w:val="24"/>
-          <w:lang w:val="en-US"/>
-        </w:rPr>
-        <w:t xml:space="preserve">The parameters are estimated by minimizing the sum of squared error, by using a grid search </w:t>
-      </w:r>
-      <w:proofErr w:type="gramStart"/>
-      <w:r>
-        <w:rPr>
-          <w:rFonts w:ascii="Times New Roman" w:hAnsi="Times New Roman" w:cs="Times New Roman"/>
-          <w:sz w:val="24"/>
-          <w:szCs w:val="24"/>
-          <w:lang w:val="en-US"/>
-        </w:rPr>
-        <w:t>in order to</w:t>
-      </w:r>
-      <w:proofErr w:type="gramEnd"/>
-      <w:r>
-        <w:rPr>
-          <w:rFonts w:ascii="Times New Roman" w:hAnsi="Times New Roman" w:cs="Times New Roman"/>
-          <w:sz w:val="24"/>
-          <w:szCs w:val="24"/>
-          <w:lang w:val="en-US"/>
-        </w:rPr>
-        <w:t xml:space="preserve"> determine the optimal λ</w:t>
+        <w:t>The parameters are estimated by minimizing the sum of squared error, by using a grid search in order to determine the optimal λ</w:t>
       </w:r>
       <w:r>
         <w:rPr>
@@ -7820,27 +7880,7 @@
           <w:szCs w:val="24"/>
           <w:lang w:val="en-US"/>
         </w:rPr>
-        <w:t>Fabozzi, F. J., Martellini, L. And Priaulet, P., “Predictability in the Shape of the Term Structure of Interest Rates”, Journal of Fixed Income (</w:t>
-      </w:r>
-      <w:proofErr w:type="gramStart"/>
-      <w:r>
-        <w:rPr>
-          <w:rFonts w:ascii="Times New Roman" w:hAnsi="Times New Roman" w:cs="Times New Roman"/>
-          <w:sz w:val="24"/>
-          <w:szCs w:val="24"/>
-          <w:lang w:val="en-US"/>
-        </w:rPr>
-        <w:t>June,</w:t>
-      </w:r>
-      <w:proofErr w:type="gramEnd"/>
-      <w:r>
-        <w:rPr>
-          <w:rFonts w:ascii="Times New Roman" w:hAnsi="Times New Roman" w:cs="Times New Roman"/>
-          <w:sz w:val="24"/>
-          <w:szCs w:val="24"/>
-          <w:lang w:val="en-US"/>
-        </w:rPr>
-        <w:t xml:space="preserve"> 2005) 40-53</w:t>
+        <w:t>Fabozzi, F. J., Martellini, L. And Priaulet, P., “Predictability in the Shape of the Term Structure of Interest Rates”, Journal of Fixed Income (June, 2005) 40-53</w:t>
       </w:r>
     </w:p>
     <w:p>
@@ -7897,74 +7937,40 @@
           <w:szCs w:val="24"/>
           <w:lang w:val="en-US"/>
         </w:rPr>
-        <w:t xml:space="preserve">Wirz, </w:t>
-      </w:r>
-      <w:proofErr w:type="gramStart"/>
-      <w:r>
-        <w:rPr>
-          <w:rFonts w:ascii="Times New Roman" w:hAnsi="Times New Roman" w:cs="Times New Roman"/>
-          <w:sz w:val="24"/>
-          <w:szCs w:val="24"/>
-          <w:lang w:val="en-US"/>
-        </w:rPr>
-        <w:t>Matt, and</w:t>
-      </w:r>
-      <w:proofErr w:type="gramEnd"/>
-      <w:r>
-        <w:rPr>
-          <w:rFonts w:ascii="Times New Roman" w:hAnsi="Times New Roman" w:cs="Times New Roman"/>
-          <w:sz w:val="24"/>
-          <w:szCs w:val="24"/>
-          <w:lang w:val="en-US"/>
-        </w:rPr>
-        <w:t xml:space="preserve"> Saeedy, Alexander. “Bond Markets Forecast Long Financial Freeze for Russia.” Wall Street Journal, March 15, 2022.</w:t>
-      </w:r>
-    </w:p>
-    <w:p>
-      <w:pPr>
-        <w:rPr>
-          <w:rFonts w:ascii="Times New Roman" w:hAnsi="Times New Roman" w:cs="Times New Roman"/>
-          <w:sz w:val="24"/>
-          <w:szCs w:val="24"/>
-          <w:lang w:val="en-US"/>
-        </w:rPr>
-      </w:pPr>
-      <w:r>
-        <w:rPr>
-          <w:rFonts w:ascii="Times New Roman" w:hAnsi="Times New Roman" w:cs="Times New Roman"/>
-          <w:sz w:val="24"/>
-          <w:szCs w:val="24"/>
-          <w:lang w:val="en-US"/>
-        </w:rPr>
-        <w:t xml:space="preserve">Gilli et al., “Calibrating the Nelson-Siegel-Svensson model”, </w:t>
-      </w:r>
-      <w:proofErr w:type="gramStart"/>
-      <w:r>
-        <w:rPr>
-          <w:rFonts w:ascii="Times New Roman" w:hAnsi="Times New Roman" w:cs="Times New Roman"/>
-          <w:sz w:val="24"/>
-          <w:szCs w:val="24"/>
-          <w:lang w:val="en-US"/>
-        </w:rPr>
-        <w:t>Comisef</w:t>
-      </w:r>
-      <w:proofErr w:type="gramEnd"/>
-      <w:r>
-        <w:rPr>
-          <w:rFonts w:ascii="Times New Roman" w:hAnsi="Times New Roman" w:cs="Times New Roman"/>
-          <w:sz w:val="24"/>
-          <w:szCs w:val="24"/>
-          <w:lang w:val="en-US"/>
-        </w:rPr>
-        <w:t xml:space="preserve"> </w:t>
-      </w:r>
-    </w:p>
-    <w:p>
-      <w:pPr>
-        <w:rPr>
-          <w:rFonts w:ascii="Times New Roman" w:hAnsi="Times New Roman" w:cs="Times New Roman"/>
-          <w:sz w:val="24"/>
-          <w:szCs w:val="24"/>
+        <w:t>Wirz, Matt, and Saeedy, Alexander. “Bond Markets Forecast Long Financial Freeze for Russia.” Wall Street Journal, March 15, 2022.</w:t>
+      </w:r>
+    </w:p>
+    <w:p>
+      <w:pPr>
+        <w:rPr>
+          <w:rFonts w:ascii="Times New Roman" w:hAnsi="Times New Roman" w:cs="Times New Roman"/>
+          <w:sz w:val="24"/>
+          <w:szCs w:val="24"/>
+          <w:lang w:val="en-US"/>
+        </w:rPr>
+      </w:pPr>
+      <w:r>
+        <w:rPr>
+          <w:rFonts w:ascii="Times New Roman" w:hAnsi="Times New Roman" w:cs="Times New Roman"/>
+          <w:sz w:val="24"/>
+          <w:szCs w:val="24"/>
+          <w:lang w:val="en-US"/>
+        </w:rPr>
+        <w:t>Gilli et al., “Calibrating the Nelson-Siegel-Svensson model”, Comisef Working Pap</w:t>
+      </w:r>
+      <w:r>
+        <w:rPr>
+          <w:rFonts w:ascii="Times New Roman" w:hAnsi="Times New Roman" w:cs="Times New Roman"/>
+          <w:sz w:val="24"/>
+          <w:szCs w:val="24"/>
+          <w:lang w:val="en-US"/>
+        </w:rPr>
+        <w:t>er series (2010)</w:t>
+      </w:r>
+    </w:p>
+    <w:p>
+      <w:pPr>
+        <w:rPr>
           <w:lang w:val="en-US"/>
         </w:rPr>
       </w:pPr>
@@ -9149,7 +9155,7 @@
   <w:style w:type="paragraph" w:default="1" w:styleId="Normal">
     <w:name w:val="Normal"/>
     <w:qFormat/>
-    <w:rsid w:val="002A198F"/>
+    <w:rsid w:val="00BA42FD"/>
   </w:style>
   <w:style w:type="paragraph" w:styleId="Heading1">
     <w:name w:val="heading 1"/>

</xml_diff>